<commit_message>
update 11 12 2020
</commit_message>
<xml_diff>
--- a/manuscript/LELOSQ_neuravi_NC.docx
+++ b/manuscript/LELOSQ_neuravi_NC.docx
@@ -32,49 +32,15 @@
           <w:szCs w:val="28"/>
           <w:lang w:val="en-US" w:eastAsia="en-US" w:bidi="ar-SA"/>
         </w:rPr>
-        <w:t xml:space="preserve">predicts the properties of </w:t>
-      </w:r>
-      <w:r>
-        <w:rPr>
-          <w:rFonts w:eastAsia="Times New Roman" w:cs="Times New Roman"/>
-          <w:b/>
-          <w:bCs/>
-          <w:color w:val="000000"/>
-          <w:kern w:val="2"/>
+        <w:t>predicts the properties of volcanic lavas and</w:t>
+      </w:r>
+      <w:r>
+        <w:rPr>
+          <w:color w:val="000000"/>
           <w:sz w:val="28"/>
           <w:szCs w:val="28"/>
-          <w:lang w:val="en-US" w:eastAsia="en-US" w:bidi="ar-SA"/>
-        </w:rPr>
-        <w:t xml:space="preserve">volcanic </w:t>
-      </w:r>
-      <w:r>
-        <w:rPr>
-          <w:rFonts w:eastAsia="Times New Roman" w:cs="Times New Roman"/>
-          <w:b/>
-          <w:bCs/>
-          <w:color w:val="000000"/>
-          <w:kern w:val="2"/>
-          <w:sz w:val="28"/>
-          <w:szCs w:val="28"/>
-          <w:lang w:val="en-US" w:eastAsia="en-US" w:bidi="ar-SA"/>
-        </w:rPr>
-        <w:t>lavas and</w:t>
-      </w:r>
-      <w:r>
-        <w:rPr>
-          <w:color w:val="000000"/>
-          <w:sz w:val="28"/>
-          <w:szCs w:val="28"/>
-        </w:rPr>
-        <w:t xml:space="preserve"> glass</w:t>
-      </w:r>
-      <w:r>
-        <w:rPr>
-          <w:color w:val="000000"/>
-          <w:sz w:val="28"/>
-          <w:szCs w:val="28"/>
-        </w:rPr>
-        <w:t>es</w:t>
+        </w:rPr>
+        <w:t xml:space="preserve"> silicate glasses</w:t>
       </w:r>
     </w:p>
     <w:p>
@@ -209,7 +175,7 @@
     </w:p>
     <w:p>
       <w:pPr>
-        <w:pStyle w:val="PreformattedText"/>
+        <w:pStyle w:val="Texteprformat"/>
         <w:spacing w:before="0" w:after="0"/>
         <w:rPr>
           <w:lang w:val="fr-FR"/>
@@ -243,7 +209,7 @@
     </w:p>
     <w:p>
       <w:pPr>
-        <w:pStyle w:val="PreformattedText"/>
+        <w:pStyle w:val="Texteprformat"/>
         <w:spacing w:before="0" w:after="0"/>
         <w:rPr>
           <w:rFonts w:ascii="Times New Roman" w:hAnsi="Times New Roman"/>
@@ -280,7 +246,7 @@
     </w:p>
     <w:p>
       <w:pPr>
-        <w:pStyle w:val="PreformattedText"/>
+        <w:pStyle w:val="Texteprformat"/>
         <w:spacing w:before="0" w:after="0"/>
         <w:rPr>
           <w:rFonts w:ascii="Times New Roman" w:hAnsi="Times New Roman"/>
@@ -366,8 +332,7 @@
       </w:pPr>
       <w:r>
         <w:rPr>
-          <w:sz w:val="28"/>
-          <w:szCs w:val="28"/>
+          <w:b/>
         </w:rPr>
       </w:r>
     </w:p>
@@ -436,7 +401,7 @@
     </w:p>
     <w:p>
       <w:pPr>
-        <w:pStyle w:val="PreformattedText"/>
+        <w:pStyle w:val="Texteprformat"/>
         <w:spacing w:before="0" w:after="0"/>
         <w:rPr>
           <w:rFonts w:ascii="Times New Roman" w:hAnsi="Times New Roman"/>
@@ -511,16 +476,18 @@
           <w:sz w:val="24"/>
           <w:szCs w:val="24"/>
         </w:rPr>
-        <w:t xml:space="preserve"> the dynamic</w:t>
+        <w:t xml:space="preserve"> the dynamics of volcanic eruptions. In parallel, in industrial furnaces, similar aluminosilicate melts are used to produce glass, and their properties </w:t>
       </w:r>
       <w:r>
         <w:rPr>
           <w:rFonts w:eastAsia="Liberation Mono" w:cs="Times New Roman"/>
           <w:color w:val="000000"/>
-          <w:sz w:val="24"/>
-          <w:szCs w:val="24"/>
-        </w:rPr>
-        <w:t>s</w:t>
+          <w:kern w:val="0"/>
+          <w:sz w:val="24"/>
+          <w:szCs w:val="24"/>
+          <w:lang w:val="en-US" w:eastAsia="en-US" w:bidi="ar-SA"/>
+        </w:rPr>
+        <w:t>drive</w:t>
       </w:r>
       <w:r>
         <w:rPr>
@@ -529,7 +496,7 @@
           <w:sz w:val="24"/>
           <w:szCs w:val="24"/>
         </w:rPr>
-        <w:t xml:space="preserve"> of volcanic eruptions. In parallel, in industrial furnaces, similar aluminosilicate melts are used to produce glass, and their properties </w:t>
+        <w:t xml:space="preserve"> glass-forming processes and end-product </w:t>
       </w:r>
       <w:r>
         <w:rPr>
@@ -540,7 +507,7 @@
           <w:szCs w:val="24"/>
           <w:lang w:val="en-US" w:eastAsia="en-US" w:bidi="ar-SA"/>
         </w:rPr>
-        <w:t>drive</w:t>
+        <w:t>characteristics</w:t>
       </w:r>
       <w:r>
         <w:rPr>
@@ -549,36 +516,54 @@
           <w:sz w:val="24"/>
           <w:szCs w:val="24"/>
         </w:rPr>
-        <w:t xml:space="preserve"> glass-forming processes and end-product </w:t>
+        <w:t>. Despite such importance, no</w:t>
+      </w:r>
+      <w:r>
+        <w:rPr>
+          <w:rFonts w:cs="Times New Roman"/>
+          <w:color w:val="000000"/>
+          <w:sz w:val="24"/>
+          <w:szCs w:val="24"/>
+        </w:rPr>
+        <w:t xml:space="preserve"> general model allows </w:t>
       </w:r>
       <w:r>
         <w:rPr>
           <w:rFonts w:eastAsia="Liberation Mono" w:cs="Times New Roman"/>
           <w:color w:val="000000"/>
-          <w:kern w:val="0"/>
-          <w:sz w:val="24"/>
-          <w:szCs w:val="24"/>
-          <w:lang w:val="en-US" w:eastAsia="en-US" w:bidi="ar-SA"/>
-        </w:rPr>
-        <w:t>characteristics</w:t>
+          <w:sz w:val="24"/>
+          <w:szCs w:val="24"/>
+        </w:rPr>
+        <w:t>predicting</w:t>
+      </w:r>
+      <w:r>
+        <w:rPr>
+          <w:rFonts w:cs="Times New Roman"/>
+          <w:color w:val="000000"/>
+          <w:sz w:val="24"/>
+          <w:szCs w:val="24"/>
+        </w:rPr>
+        <w:t xml:space="preserve"> the molecular structural, thermodynamic and </w:t>
       </w:r>
       <w:r>
         <w:rPr>
           <w:rFonts w:eastAsia="Liberation Mono" w:cs="Times New Roman"/>
           <w:color w:val="000000"/>
-          <w:sz w:val="24"/>
-          <w:szCs w:val="24"/>
-        </w:rPr>
-        <w:t>. Despite such importance, no</w:t>
-      </w:r>
-      <w:r>
-        <w:rPr>
-          <w:rFonts w:cs="Times New Roman"/>
-          <w:color w:val="000000"/>
-          <w:sz w:val="24"/>
-          <w:szCs w:val="24"/>
-        </w:rPr>
-        <w:t xml:space="preserve"> general model allows </w:t>
+          <w:kern w:val="0"/>
+          <w:sz w:val="24"/>
+          <w:szCs w:val="24"/>
+          <w:lang w:val="en-US" w:eastAsia="en-US" w:bidi="ar-SA"/>
+        </w:rPr>
+        <w:t>viscous</w:t>
+      </w:r>
+      <w:r>
+        <w:rPr>
+          <w:rFonts w:cs="Times New Roman"/>
+          <w:color w:val="000000"/>
+          <w:sz w:val="24"/>
+          <w:szCs w:val="24"/>
+        </w:rPr>
+        <w:t xml:space="preserve"> properties of aluminosilicate melts. Here, a deep learning </w:t>
       </w:r>
       <w:r>
         <w:rPr>
@@ -587,16 +572,16 @@
           <w:sz w:val="24"/>
           <w:szCs w:val="24"/>
         </w:rPr>
-        <w:t>predicting</w:t>
-      </w:r>
-      <w:r>
-        <w:rPr>
-          <w:rFonts w:cs="Times New Roman"/>
-          <w:color w:val="000000"/>
-          <w:sz w:val="24"/>
-          <w:szCs w:val="24"/>
-        </w:rPr>
-        <w:t xml:space="preserve"> the molecular structural, thermodynamic and </w:t>
+        <w:t>framework</w:t>
+      </w:r>
+      <w:r>
+        <w:rPr>
+          <w:rFonts w:cs="Times New Roman"/>
+          <w:color w:val="000000"/>
+          <w:sz w:val="24"/>
+          <w:szCs w:val="24"/>
+        </w:rPr>
+        <w:t xml:space="preserve"> </w:t>
       </w:r>
       <w:r>
         <w:rPr>
@@ -607,59 +592,21 @@
           <w:szCs w:val="24"/>
           <w:lang w:val="en-US" w:eastAsia="en-US" w:bidi="ar-SA"/>
         </w:rPr>
-        <w:t>viscous</w:t>
-      </w:r>
-      <w:r>
-        <w:rPr>
-          <w:rFonts w:cs="Times New Roman"/>
-          <w:color w:val="000000"/>
-          <w:sz w:val="24"/>
-          <w:szCs w:val="24"/>
-        </w:rPr>
-        <w:t xml:space="preserve"> properties of aluminosilicate melts. Here, a deep learning </w:t>
+        <w:t>that combines a deep artificial neural network with</w:t>
+      </w:r>
+      <w:r>
+        <w:rPr>
+          <w:rFonts w:cs="Times New Roman"/>
+          <w:color w:val="000000"/>
+          <w:sz w:val="24"/>
+          <w:szCs w:val="24"/>
+        </w:rPr>
+        <w:t xml:space="preserve"> thermodynamic equations is used </w:t>
       </w:r>
       <w:r>
         <w:rPr>
           <w:rFonts w:eastAsia="Liberation Mono" w:cs="Times New Roman"/>
           <w:color w:val="000000"/>
-          <w:sz w:val="24"/>
-          <w:szCs w:val="24"/>
-        </w:rPr>
-        <w:t>framework</w:t>
-      </w:r>
-      <w:r>
-        <w:rPr>
-          <w:rFonts w:cs="Times New Roman"/>
-          <w:color w:val="000000"/>
-          <w:sz w:val="24"/>
-          <w:szCs w:val="24"/>
-        </w:rPr>
-        <w:t xml:space="preserve"> </w:t>
-      </w:r>
-      <w:r>
-        <w:rPr>
-          <w:rFonts w:eastAsia="Liberation Mono" w:cs="Times New Roman"/>
-          <w:color w:val="000000"/>
-          <w:kern w:val="0"/>
-          <w:sz w:val="24"/>
-          <w:szCs w:val="24"/>
-          <w:lang w:val="en-US" w:eastAsia="en-US" w:bidi="ar-SA"/>
-        </w:rPr>
-        <w:t>that combines a deep artificial neural network with</w:t>
-      </w:r>
-      <w:r>
-        <w:rPr>
-          <w:rFonts w:cs="Times New Roman"/>
-          <w:color w:val="000000"/>
-          <w:sz w:val="24"/>
-          <w:szCs w:val="24"/>
-        </w:rPr>
-        <w:t xml:space="preserve"> thermodynamic equations is used </w:t>
-      </w:r>
-      <w:r>
-        <w:rPr>
-          <w:rFonts w:eastAsia="Liberation Mono" w:cs="Times New Roman"/>
-          <w:color w:val="000000"/>
           <w:kern w:val="0"/>
           <w:sz w:val="24"/>
           <w:szCs w:val="24"/>
@@ -674,43 +621,7 @@
           <w:sz w:val="24"/>
           <w:szCs w:val="24"/>
         </w:rPr>
-        <w:t xml:space="preserve"> </w:t>
-      </w:r>
-      <w:r>
-        <w:rPr>
-          <w:rFonts w:cs="Times New Roman"/>
-          <w:color w:val="000000"/>
-          <w:sz w:val="24"/>
-          <w:szCs w:val="24"/>
-        </w:rPr>
-        <w:t xml:space="preserve">understanding and </w:t>
-      </w:r>
-      <w:r>
-        <w:rPr>
-          <w:rFonts w:cs="Times New Roman"/>
-          <w:color w:val="000000"/>
-          <w:sz w:val="24"/>
-          <w:szCs w:val="24"/>
-        </w:rPr>
-        <w:t>predictin</w:t>
-      </w:r>
-      <w:r>
-        <w:rPr>
-          <w:rFonts w:cs="Times New Roman"/>
-          <w:color w:val="000000"/>
-          <w:sz w:val="24"/>
-          <w:szCs w:val="24"/>
-        </w:rPr>
-        <w:t>g</w:t>
-      </w:r>
-      <w:r>
-        <w:rPr>
-          <w:rFonts w:cs="Times New Roman"/>
-          <w:color w:val="000000"/>
-          <w:sz w:val="24"/>
-          <w:szCs w:val="24"/>
-        </w:rPr>
-        <w:t xml:space="preserve"> melts and glasses properties, including viscosity, optical refractive index, density, and Raman signals. Trained on alkali aluminosilicate compositions, </w:t>
+        <w:t xml:space="preserve"> understanding and predicting melts and glasses properties, including viscosity, optical refractive index, density, and Raman signals. Trained on alkali aluminosilicate compositions, </w:t>
       </w:r>
       <w:r>
         <w:rPr>
@@ -884,7 +795,7 @@
     </w:p>
     <w:p>
       <w:pPr>
-        <w:pStyle w:val="PreformattedText"/>
+        <w:pStyle w:val="Texteprformat"/>
         <w:spacing w:before="0" w:after="0"/>
         <w:rPr>
           <w:rFonts w:cs="Times New Roman"/>
@@ -896,7 +807,13 @@
         </w:rPr>
       </w:pPr>
       <w:r>
-        <w:rPr/>
+        <w:rPr>
+          <w:rFonts w:cs="Times New Roman"/>
+          <w:b/>
+          <w:bCs/>
+          <w:color w:val="000000"/>
+          <w:szCs w:val="24"/>
+        </w:rPr>
       </w:r>
       <w:r>
         <w:br w:type="page"/>
@@ -904,7 +821,7 @@
     </w:p>
     <w:p>
       <w:pPr>
-        <w:pStyle w:val="PreformattedText"/>
+        <w:pStyle w:val="Texteprformat"/>
         <w:spacing w:before="0" w:after="0"/>
         <w:rPr>
           <w:rFonts w:cs="Times New Roman"/>
@@ -931,7 +848,7 @@
     </w:p>
     <w:p>
       <w:pPr>
-        <w:pStyle w:val="PreformattedText"/>
+        <w:pStyle w:val="Texteprformat"/>
         <w:spacing w:before="0" w:after="0"/>
         <w:rPr>
           <w:rFonts w:ascii="Times New Roman" w:hAnsi="Times New Roman"/>
@@ -1067,25 +984,7 @@
           <w:sz w:val="24"/>
           <w:szCs w:val="24"/>
         </w:rPr>
-        <w:t xml:space="preserve"> Thermodynamic or empirical models may provide an intermediate way of predicting macroscopic properties, but these are usually highly simplified, and limited to predicting a handful of properties in a restricted compositional range </w:t>
-      </w:r>
-      <w:r>
-        <w:rPr>
-          <w:rFonts w:cs="Times New Roman"/>
-          <w:color w:val="000000"/>
-          <w:sz w:val="24"/>
-          <w:szCs w:val="24"/>
-        </w:rPr>
-        <w:t>(e.g., see for viscosity</w:t>
-      </w:r>
-      <w:r>
-        <w:rPr>
-          <w:rFonts w:cs="Times New Roman"/>
-          <w:color w:val="000000"/>
-          <w:sz w:val="24"/>
-          <w:szCs w:val="24"/>
-        </w:rPr>
-        <w:t xml:space="preserve"> </w:t>
+        <w:t xml:space="preserve"> Thermodynamic or empirical models may provide an intermediate way of predicting macroscopic properties, but these are usually highly simplified, and limited to predicting a handful of properties in a restricted compositional range (e.g., see for viscosity </w:t>
       </w:r>
       <w:bookmarkStart w:id="5" w:name="ZOTERO_BREF_5HAJxqdFeNZs"/>
       <w:r>
@@ -1122,16 +1021,7 @@
           <w:sz w:val="24"/>
           <w:szCs w:val="24"/>
         </w:rPr>
-        <w:t>).</w:t>
-      </w:r>
-      <w:r>
-        <w:rPr>
-          <w:rFonts w:cs="Times New Roman"/>
-          <w:color w:val="000000"/>
-          <w:sz w:val="24"/>
-          <w:szCs w:val="24"/>
-        </w:rPr>
-        <w:t xml:space="preserve"> Here, we show that these shortcomings can be resolved by combining theoretical equations </w:t>
+        <w:t xml:space="preserve">). Here, we show that these shortcomings can be resolved by combining theoretical equations </w:t>
       </w:r>
       <w:r>
         <w:rPr>
@@ -1156,7 +1046,7 @@
     </w:p>
     <w:p>
       <w:pPr>
-        <w:pStyle w:val="PreformattedText"/>
+        <w:pStyle w:val="Texteprformat"/>
         <w:spacing w:before="0" w:after="0"/>
         <w:rPr>
           <w:rFonts w:ascii="Times New Roman" w:hAnsi="Times New Roman"/>
@@ -1165,12 +1055,15 @@
         </w:rPr>
       </w:pPr>
       <w:r>
-        <w:rPr/>
+        <w:rPr>
+          <w:sz w:val="24"/>
+          <w:szCs w:val="24"/>
+        </w:rPr>
       </w:r>
     </w:p>
     <w:p>
       <w:pPr>
-        <w:pStyle w:val="PreformattedText"/>
+        <w:pStyle w:val="Texteprformat"/>
         <w:spacing w:before="0" w:after="0"/>
         <w:rPr>
           <w:rFonts w:ascii="Times New Roman" w:hAnsi="Times New Roman"/>
@@ -1491,7 +1384,7 @@
     </w:p>
     <w:p>
       <w:pPr>
-        <w:pStyle w:val="PreformattedText"/>
+        <w:pStyle w:val="Texteprformat"/>
         <w:spacing w:before="0" w:after="0"/>
         <w:rPr>
           <w:rFonts w:ascii="Times New Roman" w:hAnsi="Times New Roman"/>
@@ -1500,12 +1393,15 @@
         </w:rPr>
       </w:pPr>
       <w:r>
-        <w:rPr/>
+        <w:rPr>
+          <w:sz w:val="24"/>
+          <w:szCs w:val="24"/>
+        </w:rPr>
       </w:r>
     </w:p>
     <w:p>
       <w:pPr>
-        <w:pStyle w:val="PreformattedText"/>
+        <w:pStyle w:val="Texteprformat"/>
         <w:spacing w:before="0" w:after="0"/>
         <w:rPr>
           <w:rFonts w:ascii="Times New Roman" w:hAnsi="Times New Roman"/>
@@ -1540,25 +1436,7 @@
           <w:sz w:val="24"/>
           <w:szCs w:val="24"/>
         </w:rPr>
-        <w:t xml:space="preserve"> using deep artificial neural networks. The i-MELT model (Fig. 1) we propose is built from a combination of a deep artificial neural network with various dynamic and thermodynamic equations. The </w:t>
-      </w:r>
-      <w:r>
-        <w:rPr>
-          <w:rFonts w:cs="Times New Roman"/>
-          <w:color w:val="000000"/>
-          <w:sz w:val="24"/>
-          <w:szCs w:val="24"/>
-        </w:rPr>
-        <w:t xml:space="preserve">artificial </w:t>
-      </w:r>
-      <w:r>
-        <w:rPr>
-          <w:rFonts w:cs="Times New Roman"/>
-          <w:color w:val="000000"/>
-          <w:sz w:val="24"/>
-          <w:szCs w:val="24"/>
-        </w:rPr>
-        <w:t xml:space="preserve">neural network either predicts directly-observable glass properties including density, refractive index and Raman spectra, or outputs the latent variables (such as configurational entropy, </w:t>
+        <w:t xml:space="preserve"> using deep artificial neural networks. The i-MELT model (Fig. 1) we propose is built from a combination of a deep artificial neural network with various dynamic and thermodynamic equations. The artificial neural network either predicts directly-observable glass properties including density, refractive index and Raman spectra, or outputs the latent variables (such as configurational entropy, </w:t>
       </w:r>
       <w:r>
         <w:rPr>
@@ -1824,15 +1702,7 @@
           <w:sz w:val="24"/>
           <w:szCs w:val="24"/>
         </w:rPr>
-        <w:t xml:space="preserve"> assumes that mobility at the molecular level is ensured by molecular jumps between free volumes. </w:t>
-      </w:r>
-      <w:r>
-        <w:rPr>
-          <w:color w:val="000000"/>
-          <w:sz w:val="24"/>
-          <w:szCs w:val="24"/>
-        </w:rPr>
-        <w:t xml:space="preserve">Our approach circumvent </w:t>
+        <w:t xml:space="preserve"> assumes that mobility at the molecular level is ensured by molecular jumps between free volumes. Our approach circumvent </w:t>
       </w:r>
       <w:r>
         <w:rPr>
@@ -1973,21 +1843,7 @@
           <w:szCs w:val="24"/>
           <w:vertAlign w:val="baseline"/>
         </w:rPr>
-        <w:t xml:space="preserve"> </w:t>
-      </w:r>
-      <w:r>
-        <w:rPr>
-          <w:rFonts w:cs="Times New Roman"/>
-          <w:i/>
-          <w:iCs/>
-          <w:color w:val="000000"/>
-          <w:position w:val="0"/>
-          <w:sz w:val="24"/>
-          <w:sz w:val="24"/>
-          <w:szCs w:val="24"/>
-          <w:vertAlign w:val="baseline"/>
-        </w:rPr>
-        <w:t xml:space="preserve"> </w:t>
+        <w:t xml:space="preserve">  </w:t>
       </w:r>
       <w:r>
         <w:rPr>
@@ -2006,7 +1862,7 @@
     </w:p>
     <w:p>
       <w:pPr>
-        <w:pStyle w:val="PreformattedText"/>
+        <w:pStyle w:val="Texteprformat"/>
         <w:spacing w:before="0" w:after="0"/>
         <w:rPr>
           <w:rFonts w:ascii="Times New Roman" w:hAnsi="Times New Roman"/>
@@ -2015,12 +1871,15 @@
         </w:rPr>
       </w:pPr>
       <w:r>
-        <w:rPr/>
+        <w:rPr>
+          <w:sz w:val="24"/>
+          <w:szCs w:val="24"/>
+        </w:rPr>
       </w:r>
     </w:p>
     <w:p>
       <w:pPr>
-        <w:pStyle w:val="PreformattedText"/>
+        <w:pStyle w:val="Texteprformat"/>
         <w:spacing w:before="0" w:after="0"/>
         <w:rPr>
           <w:rFonts w:ascii="Times New Roman" w:hAnsi="Times New Roman"/>
@@ -2186,14 +2045,26 @@
           <w:iCs w:val="false"/>
           <w:color w:val="000000"/>
           <w:position w:val="0"/>
-          <w:sz w:val="20"/>
+          <w:sz w:val="24"/>
           <w:sz w:val="24"/>
           <w:szCs w:val="24"/>
           <w:vertAlign w:val="baseline"/>
         </w:rPr>
       </w:pPr>
       <w:r>
-        <w:rPr/>
+        <w:rPr>
+          <w:rFonts w:cs="Times New Roman"/>
+          <w:b w:val="false"/>
+          <w:bCs w:val="false"/>
+          <w:i w:val="false"/>
+          <w:iCs w:val="false"/>
+          <w:color w:val="000000"/>
+          <w:position w:val="0"/>
+          <w:sz w:val="24"/>
+          <w:sz w:val="24"/>
+          <w:szCs w:val="24"/>
+          <w:vertAlign w:val="baseline"/>
+        </w:rPr>
       </w:r>
     </w:p>
     <w:p>
@@ -2319,7 +2190,7 @@
           <w:szCs w:val="24"/>
           <w:vertAlign w:val="baseline"/>
         </w:rPr>
-        <w:t xml:space="preserve">). After training 2000 artificial </w:t>
+        <w:t xml:space="preserve">). After training 3000 artificial </w:t>
       </w:r>
       <w:r>
         <w:rPr>
@@ -2588,39 +2459,7 @@
           <w:szCs w:val="24"/>
           <w:vertAlign w:val="baseline"/>
         </w:rPr>
-        <w:t xml:space="preserve">, slightly helps preventing overfitting but is not a critical feature </w:t>
-      </w:r>
-      <w:r>
-        <w:rPr>
-          <w:rFonts w:cs="Times New Roman"/>
-          <w:b w:val="false"/>
-          <w:bCs w:val="false"/>
-          <w:i w:val="false"/>
-          <w:iCs w:val="false"/>
-          <w:color w:val="000000"/>
-          <w:position w:val="0"/>
-          <w:sz w:val="24"/>
-          <w:sz w:val="24"/>
-          <w:szCs w:val="24"/>
-          <w:vertAlign w:val="baseline"/>
-        </w:rPr>
-        <w:t xml:space="preserve">in the present case </w:t>
-      </w:r>
-      <w:r>
-        <w:rPr>
-          <w:rFonts w:cs="Times New Roman"/>
-          <w:b w:val="false"/>
-          <w:bCs w:val="false"/>
-          <w:i w:val="false"/>
-          <w:iCs w:val="false"/>
-          <w:color w:val="000000"/>
-          <w:position w:val="0"/>
-          <w:sz w:val="24"/>
-          <w:sz w:val="24"/>
-          <w:szCs w:val="24"/>
-          <w:vertAlign w:val="baseline"/>
-        </w:rPr>
-        <w:t xml:space="preserve">(Fig. </w:t>
+        <w:t xml:space="preserve">, slightly helps preventing overfitting but is not a critical feature in the present case (Fig. </w:t>
       </w:r>
       <w:r>
         <w:rPr>
@@ -2671,14 +2510,26 @@
           <w:iCs w:val="false"/>
           <w:color w:val="000000"/>
           <w:position w:val="0"/>
-          <w:sz w:val="20"/>
+          <w:sz w:val="24"/>
           <w:sz w:val="24"/>
           <w:szCs w:val="24"/>
           <w:vertAlign w:val="baseline"/>
         </w:rPr>
       </w:pPr>
       <w:r>
-        <w:rPr/>
+        <w:rPr>
+          <w:rFonts w:cs="Times New Roman"/>
+          <w:b w:val="false"/>
+          <w:bCs w:val="false"/>
+          <w:i w:val="false"/>
+          <w:iCs w:val="false"/>
+          <w:color w:val="000000"/>
+          <w:position w:val="0"/>
+          <w:sz w:val="24"/>
+          <w:sz w:val="24"/>
+          <w:szCs w:val="24"/>
+          <w:vertAlign w:val="baseline"/>
+        </w:rPr>
       </w:r>
     </w:p>
     <w:p>
@@ -2753,151 +2604,7 @@
           <w:vertAlign w:val="baseline"/>
           <w:lang w:val="en-US" w:eastAsia="en-US" w:bidi="ar-SA"/>
         </w:rPr>
-        <w:t xml:space="preserve">Overfitting by each network is very limited limited but still present, as shown by systematically slightly lower errors on the training data subset </w:t>
-      </w:r>
-      <w:r>
-        <w:rPr>
-          <w:rFonts w:eastAsia="Times New Roman" w:cs="Times New Roman"/>
-          <w:b w:val="false"/>
-          <w:bCs w:val="false"/>
-          <w:i w:val="false"/>
-          <w:iCs/>
-          <w:color w:val="auto"/>
-          <w:kern w:val="0"/>
-          <w:position w:val="0"/>
-          <w:sz w:val="24"/>
-          <w:sz w:val="24"/>
-          <w:szCs w:val="24"/>
-          <w:vertAlign w:val="baseline"/>
-          <w:lang w:val="en-US" w:eastAsia="en-US" w:bidi="ar-SA"/>
-        </w:rPr>
-        <w:t>(</w:t>
-      </w:r>
-      <w:r>
-        <w:rPr>
-          <w:rFonts w:eastAsia="Times New Roman" w:cs="Times New Roman"/>
-          <w:b w:val="false"/>
-          <w:bCs w:val="false"/>
-          <w:i w:val="false"/>
-          <w:iCs/>
-          <w:color w:val="auto"/>
-          <w:kern w:val="0"/>
-          <w:position w:val="0"/>
-          <w:sz w:val="24"/>
-          <w:sz w:val="24"/>
-          <w:szCs w:val="24"/>
-          <w:vertAlign w:val="baseline"/>
-          <w:lang w:val="en-US" w:eastAsia="en-US" w:bidi="ar-SA"/>
-        </w:rPr>
-        <w:t>Fig. 2</w:t>
-      </w:r>
-      <w:r>
-        <w:rPr>
-          <w:rFonts w:eastAsia="Times New Roman" w:cs="Times New Roman"/>
-          <w:b w:val="false"/>
-          <w:bCs w:val="false"/>
-          <w:i w:val="false"/>
-          <w:iCs/>
-          <w:color w:val="auto"/>
-          <w:kern w:val="0"/>
-          <w:position w:val="0"/>
-          <w:sz w:val="24"/>
-          <w:sz w:val="24"/>
-          <w:szCs w:val="24"/>
-          <w:vertAlign w:val="baseline"/>
-          <w:lang w:val="en-US" w:eastAsia="en-US" w:bidi="ar-SA"/>
-        </w:rPr>
-        <w:t>)</w:t>
-      </w:r>
-      <w:r>
-        <w:rPr>
-          <w:rFonts w:eastAsia="Times New Roman" w:cs="Times New Roman"/>
-          <w:b w:val="false"/>
-          <w:bCs w:val="false"/>
-          <w:i w:val="false"/>
-          <w:iCs/>
-          <w:color w:val="auto"/>
-          <w:kern w:val="0"/>
-          <w:position w:val="0"/>
-          <w:sz w:val="24"/>
-          <w:sz w:val="24"/>
-          <w:szCs w:val="24"/>
-          <w:vertAlign w:val="baseline"/>
-          <w:lang w:val="en-US" w:eastAsia="en-US" w:bidi="ar-SA"/>
-        </w:rPr>
-        <w:t xml:space="preserve">. To help </w:t>
-      </w:r>
-      <w:r>
-        <w:rPr>
-          <w:rFonts w:eastAsia="Times New Roman" w:cs="Times New Roman"/>
-          <w:b w:val="false"/>
-          <w:bCs w:val="false"/>
-          <w:i w:val="false"/>
-          <w:iCs/>
-          <w:color w:val="auto"/>
-          <w:kern w:val="0"/>
-          <w:position w:val="0"/>
-          <w:sz w:val="24"/>
-          <w:sz w:val="24"/>
-          <w:szCs w:val="24"/>
-          <w:vertAlign w:val="baseline"/>
-          <w:lang w:val="en-US" w:eastAsia="en-US" w:bidi="ar-SA"/>
-        </w:rPr>
-        <w:t>limiting</w:t>
-      </w:r>
-      <w:r>
-        <w:rPr>
-          <w:rFonts w:eastAsia="Times New Roman" w:cs="Times New Roman"/>
-          <w:b w:val="false"/>
-          <w:bCs w:val="false"/>
-          <w:i w:val="false"/>
-          <w:iCs/>
-          <w:color w:val="auto"/>
-          <w:kern w:val="0"/>
-          <w:position w:val="0"/>
-          <w:sz w:val="24"/>
-          <w:sz w:val="24"/>
-          <w:szCs w:val="24"/>
-          <w:vertAlign w:val="baseline"/>
-          <w:lang w:val="en-US" w:eastAsia="en-US" w:bidi="ar-SA"/>
-        </w:rPr>
-        <w:t xml:space="preserve"> </w:t>
-      </w:r>
-      <w:r>
-        <w:rPr>
-          <w:rFonts w:eastAsia="Times New Roman" w:cs="Times New Roman"/>
-          <w:b w:val="false"/>
-          <w:bCs w:val="false"/>
-          <w:i w:val="false"/>
-          <w:iCs/>
-          <w:color w:val="auto"/>
-          <w:kern w:val="0"/>
-          <w:position w:val="0"/>
-          <w:sz w:val="24"/>
-          <w:sz w:val="24"/>
-          <w:szCs w:val="24"/>
-          <w:vertAlign w:val="baseline"/>
-          <w:lang w:val="en-US" w:eastAsia="en-US" w:bidi="ar-SA"/>
-        </w:rPr>
-        <w:t>this</w:t>
-      </w:r>
-      <w:r>
-        <w:rPr>
-          <w:rFonts w:eastAsia="Times New Roman" w:cs="Times New Roman"/>
-          <w:b w:val="false"/>
-          <w:bCs w:val="false"/>
-          <w:i w:val="false"/>
-          <w:iCs/>
-          <w:color w:val="auto"/>
-          <w:kern w:val="0"/>
-          <w:position w:val="0"/>
-          <w:sz w:val="24"/>
-          <w:sz w:val="24"/>
-          <w:szCs w:val="24"/>
-          <w:vertAlign w:val="baseline"/>
-          <w:lang w:val="en-US" w:eastAsia="en-US" w:bidi="ar-SA"/>
-        </w:rPr>
-        <w:t xml:space="preserve"> issue, a</w:t>
+        <w:t>Overfitting by each network is very limited limited but still present, as shown by systematically slightly lower errors on the training data subset (Fig. 2). To help limiting this issue, a</w:t>
       </w:r>
       <w:r>
         <w:rPr>
@@ -3154,49 +2861,7 @@
           <w:vertAlign w:val="baseline"/>
           <w:lang w:val="en-US" w:eastAsia="en-US" w:bidi="ar-SA"/>
         </w:rPr>
-        <w:t xml:space="preserve">eneralization was further promoted by the adopted training protocol (Methods) and by </w:t>
-      </w:r>
-      <w:r>
-        <w:rPr>
-          <w:rFonts w:eastAsia="Calibri" w:cs="Times New Roman"/>
-          <w:b w:val="false"/>
-          <w:bCs w:val="false"/>
-          <w:i w:val="false"/>
-          <w:iCs w:val="false"/>
-          <w:caps w:val="false"/>
-          <w:smallCaps w:val="false"/>
-          <w:color w:val="000000"/>
-          <w:kern w:val="0"/>
-          <w:position w:val="0"/>
-          <w:sz w:val="24"/>
-          <w:sz w:val="24"/>
-          <w:szCs w:val="24"/>
-          <w:u w:val="none"/>
-          <w:vertAlign w:val="baseline"/>
-          <w:lang w:val="en-US" w:eastAsia="en-US" w:bidi="ar-SA"/>
-        </w:rPr>
-        <w:t xml:space="preserve">the </w:t>
-      </w:r>
-      <w:r>
-        <w:rPr>
-          <w:rFonts w:eastAsia="Calibri" w:cs="Times New Roman"/>
-          <w:b w:val="false"/>
-          <w:bCs w:val="false"/>
-          <w:i w:val="false"/>
-          <w:iCs w:val="false"/>
-          <w:caps w:val="false"/>
-          <w:smallCaps w:val="false"/>
-          <w:color w:val="000000"/>
-          <w:kern w:val="0"/>
-          <w:position w:val="0"/>
-          <w:sz w:val="24"/>
-          <w:sz w:val="24"/>
-          <w:szCs w:val="24"/>
-          <w:u w:val="none"/>
-          <w:vertAlign w:val="baseline"/>
-          <w:lang w:val="en-US" w:eastAsia="en-US" w:bidi="ar-SA"/>
-        </w:rPr>
-        <w:t xml:space="preserve">multi-task learning strategy. Indeed, artificial </w:t>
+        <w:t xml:space="preserve">eneralization was further promoted by the adopted training protocol (Methods) and by the multi-task learning strategy. Indeed, artificial </w:t>
       </w:r>
       <w:r>
         <w:rPr>
@@ -3217,8 +2882,29 @@
           <w:vertAlign w:val="baseline"/>
           <w:lang w:val="en-GB" w:eastAsia="en-US" w:bidi="ar-SA"/>
         </w:rPr>
-        <w:t xml:space="preserve">neural networks learning </w:t>
-      </w:r>
+        <w:t xml:space="preserve">neural networks learning to predict multiple related features/observables tend to show better prediction abilities compared to those trained to predict only a given task/parameter/feature </w:t>
+      </w:r>
+      <w:bookmarkStart w:id="15" w:name="ZOTERO_BREF_PwVWUaDjdcDl"/>
+      <w:r>
+        <w:rPr>
+          <w:rFonts w:eastAsia="Calibri" w:cs="Times New Roman"/>
+          <w:b w:val="false"/>
+          <w:bCs w:val="false"/>
+          <w:i w:val="false"/>
+          <w:iCs/>
+          <w:caps w:val="false"/>
+          <w:smallCaps w:val="false"/>
+          <w:color w:val="000000"/>
+          <w:kern w:val="0"/>
+          <w:sz w:val="24"/>
+          <w:szCs w:val="24"/>
+          <w:u w:val="none"/>
+          <w:vertAlign w:val="superscript"/>
+          <w:lang w:val="en-GB" w:eastAsia="en-US" w:bidi="ar-SA"/>
+        </w:rPr>
+        <w:t>19</w:t>
+      </w:r>
+      <w:bookmarkEnd w:id="15"/>
       <w:r>
         <w:rPr>
           <w:rFonts w:eastAsia="Calibri" w:cs="Times New Roman"/>
@@ -3238,238 +2924,7 @@
           <w:vertAlign w:val="baseline"/>
           <w:lang w:val="en-GB" w:eastAsia="en-US" w:bidi="ar-SA"/>
         </w:rPr>
-        <w:t xml:space="preserve">to predict </w:t>
-      </w:r>
-      <w:r>
-        <w:rPr>
-          <w:rFonts w:eastAsia="Calibri" w:cs="Times New Roman"/>
-          <w:b w:val="false"/>
-          <w:bCs w:val="false"/>
-          <w:i w:val="false"/>
-          <w:iCs/>
-          <w:caps w:val="false"/>
-          <w:smallCaps w:val="false"/>
-          <w:color w:val="000000"/>
-          <w:kern w:val="0"/>
-          <w:position w:val="0"/>
-          <w:sz w:val="24"/>
-          <w:sz w:val="24"/>
-          <w:szCs w:val="24"/>
-          <w:u w:val="none"/>
-          <w:vertAlign w:val="baseline"/>
-          <w:lang w:val="en-GB" w:eastAsia="en-US" w:bidi="ar-SA"/>
-        </w:rPr>
-        <w:t>multiple related features/</w:t>
-      </w:r>
-      <w:r>
-        <w:rPr>
-          <w:rFonts w:eastAsia="Calibri" w:cs="Times New Roman"/>
-          <w:b w:val="false"/>
-          <w:bCs w:val="false"/>
-          <w:i w:val="false"/>
-          <w:iCs/>
-          <w:caps w:val="false"/>
-          <w:smallCaps w:val="false"/>
-          <w:color w:val="000000"/>
-          <w:kern w:val="0"/>
-          <w:position w:val="0"/>
-          <w:sz w:val="24"/>
-          <w:sz w:val="24"/>
-          <w:szCs w:val="24"/>
-          <w:u w:val="none"/>
-          <w:vertAlign w:val="baseline"/>
-          <w:lang w:val="en-GB" w:eastAsia="en-US" w:bidi="ar-SA"/>
-        </w:rPr>
-        <w:t>observables</w:t>
-      </w:r>
-      <w:r>
-        <w:rPr>
-          <w:rFonts w:eastAsia="Calibri" w:cs="Times New Roman"/>
-          <w:b w:val="false"/>
-          <w:bCs w:val="false"/>
-          <w:i w:val="false"/>
-          <w:iCs/>
-          <w:caps w:val="false"/>
-          <w:smallCaps w:val="false"/>
-          <w:color w:val="000000"/>
-          <w:kern w:val="0"/>
-          <w:position w:val="0"/>
-          <w:sz w:val="24"/>
-          <w:sz w:val="24"/>
-          <w:szCs w:val="24"/>
-          <w:u w:val="none"/>
-          <w:vertAlign w:val="baseline"/>
-          <w:lang w:val="en-GB" w:eastAsia="en-US" w:bidi="ar-SA"/>
-        </w:rPr>
-        <w:t xml:space="preserve"> tend to show better prediction abilities compared to those trained to predict only a given task/parameter/feature </w:t>
-      </w:r>
-      <w:bookmarkStart w:id="15" w:name="ZOTERO_BREF_PwVWUaDjdcDl"/>
-      <w:r>
-        <w:rPr>
-          <w:rFonts w:eastAsia="Calibri" w:cs="Times New Roman"/>
-          <w:b w:val="false"/>
-          <w:bCs w:val="false"/>
-          <w:i w:val="false"/>
-          <w:iCs/>
-          <w:caps w:val="false"/>
-          <w:smallCaps w:val="false"/>
-          <w:color w:val="000000"/>
-          <w:kern w:val="0"/>
-          <w:sz w:val="24"/>
-          <w:szCs w:val="24"/>
-          <w:u w:val="none"/>
-          <w:vertAlign w:val="superscript"/>
-          <w:lang w:val="en-GB" w:eastAsia="en-US" w:bidi="ar-SA"/>
-        </w:rPr>
-        <w:t>19</w:t>
-      </w:r>
-      <w:bookmarkEnd w:id="15"/>
-      <w:r>
-        <w:rPr>
-          <w:rFonts w:eastAsia="Calibri" w:cs="Times New Roman"/>
-          <w:b w:val="false"/>
-          <w:bCs w:val="false"/>
-          <w:i w:val="false"/>
-          <w:iCs/>
-          <w:caps w:val="false"/>
-          <w:smallCaps w:val="false"/>
-          <w:color w:val="000000"/>
-          <w:kern w:val="0"/>
-          <w:position w:val="0"/>
-          <w:sz w:val="24"/>
-          <w:sz w:val="24"/>
-          <w:szCs w:val="24"/>
-          <w:u w:val="none"/>
-          <w:vertAlign w:val="baseline"/>
-          <w:lang w:val="en-GB" w:eastAsia="en-US" w:bidi="ar-SA"/>
-        </w:rPr>
-        <w:t xml:space="preserve">. The overall adopted training strategy allowed i-MELT to perform good predictions on new samples despite </w:t>
-      </w:r>
-      <w:r>
-        <w:rPr>
-          <w:rFonts w:eastAsia="Calibri" w:cs="Times New Roman"/>
-          <w:b w:val="false"/>
-          <w:bCs w:val="false"/>
-          <w:i w:val="false"/>
-          <w:iCs/>
-          <w:caps w:val="false"/>
-          <w:smallCaps w:val="false"/>
-          <w:color w:val="000000"/>
-          <w:kern w:val="0"/>
-          <w:position w:val="0"/>
-          <w:sz w:val="24"/>
-          <w:sz w:val="24"/>
-          <w:szCs w:val="24"/>
-          <w:u w:val="none"/>
-          <w:vertAlign w:val="baseline"/>
-          <w:lang w:val="en-GB" w:eastAsia="en-US" w:bidi="ar-SA"/>
-        </w:rPr>
-        <w:t>our small</w:t>
-      </w:r>
-      <w:r>
-        <w:rPr>
-          <w:rFonts w:eastAsia="Calibri" w:cs="Times New Roman"/>
-          <w:b w:val="false"/>
-          <w:bCs w:val="false"/>
-          <w:i w:val="false"/>
-          <w:iCs/>
-          <w:caps w:val="false"/>
-          <w:smallCaps w:val="false"/>
-          <w:color w:val="000000"/>
-          <w:kern w:val="0"/>
-          <w:position w:val="0"/>
-          <w:sz w:val="24"/>
-          <w:sz w:val="24"/>
-          <w:szCs w:val="24"/>
-          <w:u w:val="none"/>
-          <w:vertAlign w:val="baseline"/>
-          <w:lang w:val="en-GB" w:eastAsia="en-US" w:bidi="ar-SA"/>
-        </w:rPr>
-        <w:t xml:space="preserve"> </w:t>
-      </w:r>
-      <w:r>
-        <w:rPr>
-          <w:rFonts w:eastAsia="Calibri" w:cs="Times New Roman"/>
-          <w:b w:val="false"/>
-          <w:bCs w:val="false"/>
-          <w:i w:val="false"/>
-          <w:iCs/>
-          <w:caps w:val="false"/>
-          <w:smallCaps w:val="false"/>
-          <w:color w:val="000000"/>
-          <w:kern w:val="0"/>
-          <w:position w:val="0"/>
-          <w:sz w:val="24"/>
-          <w:sz w:val="24"/>
-          <w:szCs w:val="24"/>
-          <w:u w:val="none"/>
-          <w:vertAlign w:val="baseline"/>
-          <w:lang w:val="en-GB" w:eastAsia="en-US" w:bidi="ar-SA"/>
-        </w:rPr>
-        <w:t xml:space="preserve">experimental </w:t>
-      </w:r>
-      <w:r>
-        <w:rPr>
-          <w:rFonts w:eastAsia="Calibri" w:cs="Times New Roman"/>
-          <w:b w:val="false"/>
-          <w:bCs w:val="false"/>
-          <w:i w:val="false"/>
-          <w:iCs/>
-          <w:caps w:val="false"/>
-          <w:smallCaps w:val="false"/>
-          <w:color w:val="000000"/>
-          <w:kern w:val="0"/>
-          <w:position w:val="0"/>
-          <w:sz w:val="24"/>
-          <w:sz w:val="24"/>
-          <w:szCs w:val="24"/>
-          <w:u w:val="none"/>
-          <w:vertAlign w:val="baseline"/>
-          <w:lang w:val="en-GB" w:eastAsia="en-US" w:bidi="ar-SA"/>
-        </w:rPr>
-        <w:t xml:space="preserve">datasets, as </w:t>
-      </w:r>
-      <w:r>
-        <w:rPr>
-          <w:rFonts w:eastAsia="Calibri" w:cs="Times New Roman"/>
-          <w:b w:val="false"/>
-          <w:bCs w:val="false"/>
-          <w:i w:val="false"/>
-          <w:iCs/>
-          <w:caps w:val="false"/>
-          <w:smallCaps w:val="false"/>
-          <w:color w:val="000000"/>
-          <w:kern w:val="0"/>
-          <w:position w:val="0"/>
-          <w:sz w:val="24"/>
-          <w:sz w:val="24"/>
-          <w:szCs w:val="24"/>
-          <w:u w:val="none"/>
-          <w:vertAlign w:val="baseline"/>
-          <w:lang w:val="en-GB" w:eastAsia="en-US" w:bidi="ar-SA"/>
-        </w:rPr>
-        <w:t>documented</w:t>
-      </w:r>
-      <w:r>
-        <w:rPr>
-          <w:rFonts w:eastAsia="Calibri" w:cs="Times New Roman"/>
-          <w:b w:val="false"/>
-          <w:bCs w:val="false"/>
-          <w:i w:val="false"/>
-          <w:iCs/>
-          <w:caps w:val="false"/>
-          <w:smallCaps w:val="false"/>
-          <w:color w:val="000000"/>
-          <w:kern w:val="0"/>
-          <w:position w:val="0"/>
-          <w:sz w:val="24"/>
-          <w:sz w:val="24"/>
-          <w:szCs w:val="24"/>
-          <w:u w:val="none"/>
-          <w:vertAlign w:val="baseline"/>
-          <w:lang w:val="en-GB" w:eastAsia="en-US" w:bidi="ar-SA"/>
-        </w:rPr>
-        <w:t xml:space="preserve"> below.</w:t>
+        <w:t>. The overall adopted training strategy allowed i-MELT to perform good predictions on new samples despite our small experimental datasets, as documented below.</w:t>
       </w:r>
     </w:p>
     <w:p>
@@ -3489,7 +2944,7 @@
           <w:color w:val="000000"/>
           <w:kern w:val="0"/>
           <w:position w:val="0"/>
-          <w:sz w:val="20"/>
+          <w:sz w:val="24"/>
           <w:sz w:val="24"/>
           <w:szCs w:val="24"/>
           <w:u w:val="none"/>
@@ -3498,7 +2953,24 @@
         </w:rPr>
       </w:pPr>
       <w:r>
-        <w:rPr/>
+        <w:rPr>
+          <w:rFonts w:eastAsia="Calibri" w:cs="Times New Roman"/>
+          <w:b w:val="false"/>
+          <w:bCs w:val="false"/>
+          <w:i w:val="false"/>
+          <w:iCs/>
+          <w:caps w:val="false"/>
+          <w:smallCaps w:val="false"/>
+          <w:color w:val="000000"/>
+          <w:kern w:val="0"/>
+          <w:position w:val="0"/>
+          <w:sz w:val="24"/>
+          <w:sz w:val="24"/>
+          <w:szCs w:val="24"/>
+          <w:u w:val="none"/>
+          <w:vertAlign w:val="baseline"/>
+          <w:lang w:val="en-GB" w:eastAsia="en-US" w:bidi="ar-SA"/>
+        </w:rPr>
       </w:r>
     </w:p>
     <w:p>
@@ -3544,7 +3016,7 @@
     </w:p>
     <w:p>
       <w:pPr>
-        <w:pStyle w:val="PreformattedText"/>
+        <w:pStyle w:val="Texteprformat"/>
         <w:spacing w:before="0" w:after="0"/>
         <w:rPr/>
       </w:pPr>
@@ -3597,16 +3069,7 @@
           <w:sz w:val="24"/>
           <w:szCs w:val="24"/>
         </w:rPr>
-        <w:t xml:space="preserve"> allows accurate predictions of liquid and glass properties. </w:t>
-      </w:r>
-      <w:r>
-        <w:rPr>
-          <w:rFonts w:cs="Times New Roman"/>
-          <w:color w:val="000000"/>
-          <w:sz w:val="24"/>
-          <w:szCs w:val="24"/>
-        </w:rPr>
-        <w:t xml:space="preserve">Trans-theoretical </w:t>
+        <w:t xml:space="preserve"> allows accurate predictions of liquid and glass properties. Trans-theoretical </w:t>
       </w:r>
       <w:r>
         <w:rPr>
@@ -3829,8 +3292,8 @@
         </w:rPr>
         <w:t>. Known viscou</w:t>
       </w:r>
-      <w:bookmarkStart w:id="17" w:name="OLE_LINK2"/>
-      <w:bookmarkStart w:id="18" w:name="OLE_LINK1"/>
+      <w:bookmarkStart w:id="17" w:name="OLE_LINK1"/>
+      <w:bookmarkStart w:id="18" w:name="OLE_LINK2"/>
       <w:bookmarkEnd w:id="17"/>
       <w:bookmarkEnd w:id="18"/>
       <w:r>
@@ -3986,7 +3449,7 @@
     </w:p>
     <w:p>
       <w:pPr>
-        <w:pStyle w:val="PreformattedText"/>
+        <w:pStyle w:val="Texteprformat"/>
         <w:spacing w:before="0" w:after="0"/>
         <w:rPr>
           <w:rFonts w:ascii="Times New Roman" w:hAnsi="Times New Roman"/>
@@ -3996,7 +3459,11 @@
         </w:rPr>
       </w:pPr>
       <w:r>
-        <w:rPr/>
+        <w:rPr>
+          <w:iCs/>
+          <w:sz w:val="24"/>
+          <w:szCs w:val="24"/>
+        </w:rPr>
       </w:r>
     </w:p>
     <w:p>
@@ -4046,7 +3513,7 @@
     </w:p>
     <w:p>
       <w:pPr>
-        <w:pStyle w:val="PreformattedText"/>
+        <w:pStyle w:val="Texteprformat"/>
         <w:spacing w:before="0" w:after="0"/>
         <w:rPr/>
       </w:pPr>
@@ -4112,15 +3579,7 @@
           <w:sz w:val="24"/>
           <w:szCs w:val="24"/>
         </w:rPr>
-        <w:t xml:space="preserve"> </w:t>
-      </w:r>
-      <w:r>
-        <w:rPr>
-          <w:iCs/>
-          <w:sz w:val="24"/>
-          <w:szCs w:val="24"/>
-        </w:rPr>
-        <w:t xml:space="preserve">very </w:t>
+        <w:t xml:space="preserve"> very </w:t>
       </w:r>
       <w:r>
         <w:rPr>
@@ -4140,23 +3599,7 @@
           <w:sz w:val="24"/>
           <w:szCs w:val="24"/>
         </w:rPr>
-        <w:t xml:space="preserve"> </w:t>
-      </w:r>
-      <w:r>
-        <w:rPr>
-          <w:iCs/>
-          <w:sz w:val="24"/>
-          <w:szCs w:val="24"/>
-        </w:rPr>
-        <w:t xml:space="preserve">Raman </w:t>
-      </w:r>
-      <w:r>
-        <w:rPr>
-          <w:iCs/>
-          <w:sz w:val="24"/>
-          <w:szCs w:val="24"/>
-        </w:rPr>
-        <w:t xml:space="preserve">dataset (Fig. S1), global variations of Raman signals have been captured well (Fig. </w:t>
+        <w:t xml:space="preserve"> Raman dataset (Fig. S1), global variations of Raman signals have been captured well (Fig. </w:t>
       </w:r>
       <w:r>
         <w:rPr>
@@ -4176,15 +3619,7 @@
           <w:sz w:val="24"/>
           <w:szCs w:val="24"/>
         </w:rPr>
-        <w:t>, S4) and can be predicted with</w:t>
-      </w:r>
-      <w:r>
-        <w:rPr>
-          <w:iCs/>
-          <w:sz w:val="24"/>
-          <w:szCs w:val="24"/>
-        </w:rPr>
-        <w:t>in</w:t>
+        <w:t>, S4) and can be predicted within</w:t>
       </w:r>
       <w:r>
         <w:rPr>
@@ -4478,76 +3913,12 @@
           <w:vertAlign w:val="baseline"/>
           <w:lang w:val="en-US" w:eastAsia="en-US" w:bidi="ar-SA"/>
         </w:rPr>
-        <w:t xml:space="preserve"> can be predicted withi</w:t>
-      </w:r>
-      <w:r>
-        <w:rPr>
-          <w:rFonts w:eastAsia="Liberation Mono" w:cs="Liberation Mono"/>
-          <w:i w:val="false"/>
-          <w:iCs w:val="false"/>
-          <w:color w:val="auto"/>
-          <w:kern w:val="0"/>
-          <w:position w:val="0"/>
-          <w:sz w:val="24"/>
-          <w:sz w:val="24"/>
-          <w:szCs w:val="24"/>
-          <w:vertAlign w:val="baseline"/>
-          <w:lang w:val="en-US" w:eastAsia="en-US" w:bidi="ar-SA"/>
-        </w:rPr>
-        <w:t>n</w:t>
-      </w:r>
-      <w:r>
-        <w:rPr>
-          <w:rFonts w:eastAsia="Liberation Mono" w:cs="Liberation Mono"/>
-          <w:i w:val="false"/>
-          <w:iCs w:val="false"/>
-          <w:color w:val="auto"/>
-          <w:kern w:val="0"/>
-          <w:position w:val="0"/>
-          <w:sz w:val="24"/>
-          <w:sz w:val="24"/>
-          <w:szCs w:val="24"/>
-          <w:vertAlign w:val="baseline"/>
-          <w:lang w:val="en-US" w:eastAsia="en-US" w:bidi="ar-SA"/>
-        </w:rPr>
-        <w:t xml:space="preserve"> </w:t>
-      </w:r>
-      <w:r>
-        <w:rPr>
-          <w:rFonts w:eastAsia="Liberation Mono" w:cs="Liberation Mono"/>
-          <w:i w:val="false"/>
-          <w:iCs w:val="false"/>
-          <w:color w:val="auto"/>
-          <w:kern w:val="0"/>
-          <w:position w:val="0"/>
-          <w:sz w:val="24"/>
-          <w:sz w:val="24"/>
-          <w:szCs w:val="24"/>
-          <w:vertAlign w:val="baseline"/>
-          <w:lang w:val="en-US" w:eastAsia="en-US" w:bidi="ar-SA"/>
-        </w:rPr>
-        <w:t>15</w:t>
-      </w:r>
-      <w:r>
-        <w:rPr>
-          <w:rFonts w:eastAsia="Liberation Mono" w:cs="Liberation Mono"/>
-          <w:i w:val="false"/>
-          <w:iCs w:val="false"/>
-          <w:color w:val="auto"/>
-          <w:kern w:val="0"/>
-          <w:position w:val="0"/>
-          <w:sz w:val="24"/>
-          <w:sz w:val="24"/>
-          <w:szCs w:val="24"/>
-          <w:vertAlign w:val="baseline"/>
-          <w:lang w:val="en-US" w:eastAsia="en-US" w:bidi="ar-SA"/>
-        </w:rPr>
-        <w:t>%.</w:t>
+        <w:t xml:space="preserve"> can be predicted within 15%.</w:t>
       </w:r>
     </w:p>
     <w:p>
       <w:pPr>
-        <w:pStyle w:val="PreformattedText"/>
+        <w:pStyle w:val="Texteprformat"/>
         <w:spacing w:before="0" w:after="0"/>
         <w:rPr>
           <w:rFonts w:ascii="Times New Roman" w:hAnsi="Times New Roman" w:eastAsia="Liberation Mono" w:cs="Liberation Mono"/>
@@ -4565,7 +3936,19 @@
         </w:rPr>
       </w:pPr>
       <w:r>
-        <w:rPr/>
+        <w:rPr>
+          <w:rFonts w:eastAsia="Liberation Mono" w:cs="Liberation Mono"/>
+          <w:i w:val="false"/>
+          <w:iCs w:val="false"/>
+          <w:color w:val="auto"/>
+          <w:kern w:val="0"/>
+          <w:position w:val="0"/>
+          <w:sz w:val="24"/>
+          <w:sz w:val="24"/>
+          <w:szCs w:val="24"/>
+          <w:vertAlign w:val="baseline"/>
+          <w:lang w:val="en-US" w:eastAsia="en-US" w:bidi="ar-SA"/>
+        </w:rPr>
       </w:r>
     </w:p>
     <w:p>
@@ -4591,7 +3974,7 @@
     </w:p>
     <w:p>
       <w:pPr>
-        <w:pStyle w:val="PreformattedText"/>
+        <w:pStyle w:val="Texteprformat"/>
         <w:spacing w:before="0" w:after="0"/>
         <w:rPr/>
       </w:pPr>
@@ -4836,23 +4219,7 @@
           <w:sz w:val="24"/>
           <w:szCs w:val="24"/>
         </w:rPr>
-        <w:t xml:space="preserve"> exhibits detailed compositional dependence. This agrees with with the well-known mixed alkali effect </w:t>
-      </w:r>
-      <w:r>
-        <w:rPr>
-          <w:iCs/>
-          <w:sz w:val="24"/>
-          <w:szCs w:val="24"/>
-        </w:rPr>
-        <w:t>(MAE)</w:t>
-      </w:r>
-      <w:r>
-        <w:rPr>
-          <w:iCs/>
-          <w:sz w:val="24"/>
-          <w:szCs w:val="24"/>
-        </w:rPr>
-        <w:t xml:space="preserve"> </w:t>
+        <w:t xml:space="preserve"> exhibits detailed compositional dependence. This agrees with with the well-known mixed alkali effect (MAE) </w:t>
       </w:r>
       <w:bookmarkStart w:id="21" w:name="ZOTERO_BREF_ER9p4SnqnQds"/>
       <w:r>
@@ -4952,23 +4319,7 @@
           <w:sz w:val="24"/>
           <w:szCs w:val="24"/>
         </w:rPr>
-        <w:t xml:space="preserve"> While it only slightly influence</w:t>
-      </w:r>
-      <w:r>
-        <w:rPr>
-          <w:iCs/>
-          <w:sz w:val="24"/>
-          <w:szCs w:val="24"/>
-        </w:rPr>
-        <w:t>s</w:t>
-      </w:r>
-      <w:r>
-        <w:rPr>
-          <w:iCs/>
-          <w:sz w:val="24"/>
-          <w:szCs w:val="24"/>
-        </w:rPr>
-        <w:t xml:space="preserve"> properties that directly </w:t>
+        <w:t xml:space="preserve"> While it only slightly influences properties that directly </w:t>
       </w:r>
       <w:r>
         <w:rPr>
@@ -5170,23 +4521,7 @@
           <w:sz w:val="24"/>
           <w:szCs w:val="24"/>
         </w:rPr>
-        <w:t xml:space="preserve"> </w:t>
-      </w:r>
-      <w:r>
-        <w:rPr>
-          <w:iCs/>
-          <w:sz w:val="24"/>
-          <w:szCs w:val="24"/>
-        </w:rPr>
-        <w:t xml:space="preserve">a </w:t>
-      </w:r>
-      <w:r>
-        <w:rPr>
-          <w:iCs/>
-          <w:sz w:val="24"/>
-          <w:szCs w:val="24"/>
-        </w:rPr>
-        <w:t xml:space="preserve">link between </w:t>
+        <w:t xml:space="preserve"> a link between </w:t>
       </w:r>
       <w:r>
         <w:rPr>
@@ -5352,7 +4687,7 @@
     </w:p>
     <w:p>
       <w:pPr>
-        <w:pStyle w:val="PreformattedText"/>
+        <w:pStyle w:val="Texteprformat"/>
         <w:spacing w:before="0" w:after="0"/>
         <w:rPr>
           <w:rFonts w:ascii="Times New Roman" w:hAnsi="Times New Roman"/>
@@ -5364,12 +4699,17 @@
         </w:rPr>
       </w:pPr>
       <w:r>
-        <w:rPr/>
+        <w:rPr>
+          <w:i w:val="false"/>
+          <w:iCs w:val="false"/>
+          <w:sz w:val="24"/>
+          <w:szCs w:val="24"/>
+        </w:rPr>
       </w:r>
     </w:p>
     <w:p>
       <w:pPr>
-        <w:pStyle w:val="PreformattedText"/>
+        <w:pStyle w:val="Texteprformat"/>
         <w:spacing w:before="0" w:after="0"/>
         <w:rPr/>
       </w:pPr>
@@ -5555,7 +4895,7 @@
           <w:sz w:val="24"/>
           <w:szCs w:val="24"/>
         </w:rPr>
-        <w:t xml:space="preserve"> solves this problem by enabling systematic quantification and visualization of such phenomena (Fig. 5). For the system analyzed here, increasing [Al] leads to decreasing </w:t>
+        <w:t xml:space="preserve"> solves this problem by enabling systematic quantification and visualization of such phenomena (Fig. 5, see also Fig. S5 and S6 for systematic predictions of fragility, glass transition temperature, glass density and optical refractive index). For the system analyzed here, increasing [Al] leads to decreasing </w:t>
       </w:r>
       <w:r>
         <w:rPr>
@@ -5609,20 +4949,10 @@
           <w:sz w:val="24"/>
           <w:szCs w:val="24"/>
         </w:rPr>
-        <w:t xml:space="preserve">(Fig. 5a,b). Furthermore, Al-to-alkali ratio largely affects the MAE: without Al, the MAE results in an entropy excess (Fig. 5c) and, hence, in large decreases in melt viscosity </w:t>
-      </w:r>
-      <w:r>
-        <w:rPr>
-          <w:sz w:val="24"/>
-          <w:szCs w:val="24"/>
-        </w:rPr>
-        <w:t xml:space="preserve">as </w:t>
-      </w:r>
-      <w:r>
-        <w:rPr>
-          <w:sz w:val="24"/>
-          <w:szCs w:val="24"/>
-        </w:rPr>
+        <w:t xml:space="preserve">(Fig. 5a,b). Furthermore, Al-to-alkali ratio largely affects the MAE: without Al, the MAE results in an entropy excess (Fig. 5c) and, hence, in large decreases in melt viscosity as </w:t>
+      </w:r>
+      <w:r>
+        <w:rPr/>
       </w:r>
       <m:oMath xmlns:m="http://schemas.openxmlformats.org/officeDocument/2006/math">
         <m:r>
@@ -5702,14 +5032,7 @@
           <w:sz w:val="24"/>
           <w:szCs w:val="24"/>
         </w:rPr>
-        <w:t>.</w:t>
-      </w:r>
-      <w:r>
-        <w:rPr>
-          <w:sz w:val="24"/>
-          <w:szCs w:val="24"/>
-        </w:rPr>
-        <w:t xml:space="preserve"> Increasing [Al]/[Na+K] leads to changing the role of alkali metals in the network </w:t>
+        <w:t xml:space="preserve">. Increasing [Al]/[Na+K] leads to changing the role of alkali metals in the network </w:t>
       </w:r>
       <w:bookmarkStart w:id="26" w:name="ZOTERO_BREF_Qt6nXzC28ZkH"/>
       <w:r>
@@ -5753,14 +5076,7 @@
           <w:sz w:val="24"/>
           <w:szCs w:val="24"/>
         </w:rPr>
-        <w:t xml:space="preserve">, inducing less and less excess entropy of mixing as [Al]/[Na+K] increases. </w:t>
-      </w:r>
-      <w:r>
-        <w:rPr>
-          <w:sz w:val="24"/>
-          <w:szCs w:val="24"/>
-        </w:rPr>
-        <w:t xml:space="preserve">As a result, </w:t>
+        <w:t xml:space="preserve">, inducing less and less excess entropy of mixing as [Al]/[Na+K] increases. As a result, </w:t>
       </w:r>
       <w:r>
         <w:rPr>
@@ -5841,14 +5157,7 @@
           <w:sz w:val="24"/>
           <w:szCs w:val="24"/>
         </w:rPr>
-        <w:t xml:space="preserve">, </w:t>
-      </w:r>
-      <w:r>
-        <w:rPr>
-          <w:sz w:val="24"/>
-          <w:szCs w:val="24"/>
-        </w:rPr>
-        <w:t xml:space="preserve">i-MELT predicts small </w:t>
+        <w:t xml:space="preserve">, i-MELT predicts small </w:t>
       </w:r>
       <w:r>
         <w:rPr>
@@ -5902,56 +5211,7 @@
           <w:sz w:val="24"/>
           <w:szCs w:val="24"/>
         </w:rPr>
-        <w:t xml:space="preserve"> values for </w:t>
-      </w:r>
-      <w:r>
-        <w:rPr>
-          <w:sz w:val="24"/>
-          <w:szCs w:val="24"/>
-        </w:rPr>
-        <w:t xml:space="preserve">K-rich and Al-rich melts (Fig. 5b,f), </w:t>
-      </w:r>
-      <w:r>
-        <w:rPr>
-          <w:sz w:val="24"/>
-          <w:szCs w:val="24"/>
-        </w:rPr>
-        <w:t>a finding explained</w:t>
-      </w:r>
-      <w:r>
-        <w:rPr>
-          <w:sz w:val="24"/>
-          <w:szCs w:val="24"/>
-        </w:rPr>
-        <w:t xml:space="preserve"> </w:t>
-      </w:r>
-      <w:r>
-        <w:rPr>
-          <w:sz w:val="24"/>
-          <w:szCs w:val="24"/>
-        </w:rPr>
-        <w:t>the</w:t>
-      </w:r>
-      <w:r>
-        <w:rPr>
-          <w:sz w:val="24"/>
-          <w:szCs w:val="24"/>
-        </w:rPr>
-        <w:t xml:space="preserve"> </w:t>
-      </w:r>
-      <w:r>
-        <w:rPr>
-          <w:sz w:val="24"/>
-          <w:szCs w:val="24"/>
-        </w:rPr>
-        <w:t>fact that</w:t>
-      </w:r>
-      <w:r>
-        <w:rPr>
-          <w:sz w:val="24"/>
-          <w:szCs w:val="24"/>
-        </w:rPr>
-        <w:t xml:space="preserve"> </w:t>
+        <w:t xml:space="preserve"> values for K-rich and Al-rich melts (Fig. 5b,f), a finding explained the fact that </w:t>
       </w:r>
       <w:r>
         <w:rPr>
@@ -6014,7 +5274,7 @@
     </w:p>
     <w:p>
       <w:pPr>
-        <w:pStyle w:val="PreformattedText"/>
+        <w:pStyle w:val="Texteprformat"/>
         <w:spacing w:before="0" w:after="0"/>
         <w:rPr>
           <w:rFonts w:ascii="Times New Roman" w:hAnsi="Times New Roman"/>
@@ -6023,12 +5283,15 @@
         </w:rPr>
       </w:pPr>
       <w:r>
-        <w:rPr/>
+        <w:rPr>
+          <w:sz w:val="24"/>
+          <w:szCs w:val="24"/>
+        </w:rPr>
       </w:r>
     </w:p>
     <w:p>
       <w:pPr>
-        <w:pStyle w:val="PreformattedText"/>
+        <w:pStyle w:val="Texteprformat"/>
         <w:spacing w:before="0" w:after="0"/>
         <w:rPr/>
       </w:pPr>
@@ -6110,7 +5373,7 @@
           <w:sz w:val="24"/>
           <w:szCs w:val="24"/>
         </w:rPr>
-        <w:t xml:space="preserve"> rich in K and Al, as suggested by </w:t>
+        <w:t xml:space="preserve"> rich in K and Al </w:t>
       </w:r>
       <w:bookmarkStart w:id="29" w:name="ZOTERO_BREF_rGwPJCIG3MgZ"/>
       <w:r>
@@ -6244,14 +5507,7 @@
           <w:sz w:val="24"/>
           <w:szCs w:val="24"/>
         </w:rPr>
-        <w:t xml:space="preserve"> more or less rich in Al and K (Figure 6). </w:t>
-      </w:r>
-      <w:r>
-        <w:rPr>
-          <w:sz w:val="24"/>
-          <w:szCs w:val="24"/>
-        </w:rPr>
-        <w:t xml:space="preserve">Most of the </w:t>
+        <w:t xml:space="preserve"> more or less rich in Al and K (Figure 6). Most of the </w:t>
       </w:r>
       <w:r>
         <w:rPr>
@@ -6528,55 +5784,7 @@
           <w:szCs w:val="24"/>
           <w:lang w:val="en-US" w:eastAsia="en-US" w:bidi="ar-SA"/>
         </w:rPr>
-        <w:t xml:space="preserve"> system can thus be considered as </w:t>
-      </w:r>
-      <w:r>
-        <w:rPr>
-          <w:rFonts w:eastAsia="Liberation Mono" w:cs="Liberation Mono"/>
-          <w:iCs/>
-          <w:color w:val="auto"/>
-          <w:kern w:val="0"/>
-          <w:sz w:val="24"/>
-          <w:szCs w:val="24"/>
-          <w:lang w:val="en-US" w:eastAsia="en-US" w:bidi="ar-SA"/>
-        </w:rPr>
-        <w:t xml:space="preserve">simplified </w:t>
-      </w:r>
-      <w:r>
-        <w:rPr>
-          <w:rFonts w:eastAsia="Liberation Mono" w:cs="Liberation Mono"/>
-          <w:iCs/>
-          <w:color w:val="auto"/>
-          <w:kern w:val="0"/>
-          <w:sz w:val="24"/>
-          <w:szCs w:val="24"/>
-          <w:lang w:val="en-US" w:eastAsia="en-US" w:bidi="ar-SA"/>
-        </w:rPr>
-        <w:t xml:space="preserve">analogues of the lavas involved in silicic volcanic eruptions, </w:t>
-      </w:r>
-      <w:r>
-        <w:rPr>
-          <w:rFonts w:eastAsia="Liberation Mono" w:cs="Liberation Mono"/>
-          <w:iCs/>
-          <w:color w:val="auto"/>
-          <w:kern w:val="0"/>
-          <w:sz w:val="24"/>
-          <w:szCs w:val="24"/>
-          <w:lang w:val="en-US" w:eastAsia="en-US" w:bidi="ar-SA"/>
-        </w:rPr>
-        <w:t>such that i-MELT can be used to glimpse the links between eruptive dynamics and magma composition, structure, and properties</w:t>
-      </w:r>
-      <w:r>
-        <w:rPr>
-          <w:rFonts w:eastAsia="Liberation Mono" w:cs="Liberation Mono"/>
-          <w:iCs/>
-          <w:color w:val="auto"/>
-          <w:kern w:val="0"/>
-          <w:sz w:val="24"/>
-          <w:szCs w:val="24"/>
-          <w:lang w:val="en-US" w:eastAsia="en-US" w:bidi="ar-SA"/>
-        </w:rPr>
-        <w:t xml:space="preserve">. </w:t>
+        <w:t xml:space="preserve"> system can thus be considered as simplified analogues of the lavas involved in silicic volcanic eruptions, such that i-MELT can be used to glimpse the links between eruptive dynamics and magma composition, structure, and properties. </w:t>
       </w:r>
       <w:r>
         <w:rPr>
@@ -6594,7 +5802,74 @@
           <w:szCs w:val="24"/>
           <w:lang w:val="en-US" w:eastAsia="en-US" w:bidi="ar-SA"/>
         </w:rPr>
-        <w:t xml:space="preserve">deep learning framework predictions, </w:t>
+        <w:t xml:space="preserve">deep learning framework predictions, the transition between effusive and explosive silicic eruptions  originates from a decrease in </w:t>
+      </w:r>
+      <w:r>
+        <w:rPr>
+          <w:rFonts w:eastAsia="Liberation Mono" w:cs="Liberation Mono"/>
+          <w:i/>
+          <w:iCs/>
+          <w:color w:val="000000"/>
+          <w:kern w:val="0"/>
+          <w:sz w:val="24"/>
+          <w:szCs w:val="24"/>
+          <w:lang w:val="en-US" w:eastAsia="en-US" w:bidi="ar-SA"/>
+        </w:rPr>
+        <w:t>S</w:t>
+      </w:r>
+      <w:r>
+        <w:rPr>
+          <w:rFonts w:eastAsia="Liberation Mono" w:cs="Liberation Mono"/>
+          <w:i/>
+          <w:iCs/>
+          <w:color w:val="000000"/>
+          <w:kern w:val="0"/>
+          <w:sz w:val="24"/>
+          <w:szCs w:val="24"/>
+          <w:vertAlign w:val="superscript"/>
+          <w:lang w:val="en-US" w:eastAsia="en-US" w:bidi="ar-SA"/>
+        </w:rPr>
+        <w:t>conf</w:t>
+      </w:r>
+      <w:r>
+        <w:rPr>
+          <w:rFonts w:eastAsia="Liberation Mono" w:cs="Liberation Mono"/>
+          <w:i/>
+          <w:iCs/>
+          <w:color w:val="000000"/>
+          <w:kern w:val="0"/>
+          <w:sz w:val="24"/>
+          <w:szCs w:val="24"/>
+          <w:lang w:val="en-US" w:eastAsia="en-US" w:bidi="ar-SA"/>
+        </w:rPr>
+        <w:t>(T</w:t>
+      </w:r>
+      <w:r>
+        <w:rPr>
+          <w:rFonts w:eastAsia="Liberation Mono" w:cs="Liberation Mono"/>
+          <w:i/>
+          <w:iCs/>
+          <w:color w:val="000000"/>
+          <w:kern w:val="0"/>
+          <w:sz w:val="24"/>
+          <w:szCs w:val="24"/>
+          <w:vertAlign w:val="subscript"/>
+          <w:lang w:val="en-US" w:eastAsia="en-US" w:bidi="ar-SA"/>
+        </w:rPr>
+        <w:t>g</w:t>
+      </w:r>
+      <w:r>
+        <w:rPr>
+          <w:rFonts w:eastAsia="Liberation Mono" w:cs="Liberation Mono"/>
+          <w:i/>
+          <w:iCs/>
+          <w:color w:val="000000"/>
+          <w:kern w:val="0"/>
+          <w:sz w:val="24"/>
+          <w:szCs w:val="24"/>
+          <w:lang w:val="en-US" w:eastAsia="en-US" w:bidi="ar-SA"/>
+        </w:rPr>
+        <w:t>)</w:t>
       </w:r>
       <w:r>
         <w:rPr>
@@ -6605,18 +5880,25 @@
           <w:szCs w:val="24"/>
           <w:lang w:val="en-US" w:eastAsia="en-US" w:bidi="ar-SA"/>
         </w:rPr>
-        <w:t xml:space="preserve">the transition between effusive and explosive silicic eruptions </w:t>
+        <w:t xml:space="preserve"> driven by ongoing network connectivity and nano-structuration as [Al] </w:t>
+      </w:r>
+      <w:r>
+        <w:rPr>
+          <w:sz w:val="24"/>
+          <w:szCs w:val="24"/>
+        </w:rPr>
+        <w:t xml:space="preserve">and [K] increase (Fig. 6). </w:t>
       </w:r>
       <w:r>
         <w:rPr>
           <w:rFonts w:eastAsia="Liberation Mono" w:cs="Liberation Mono"/>
-          <w:color w:val="auto"/>
-          <w:kern w:val="0"/>
-          <w:sz w:val="24"/>
-          <w:szCs w:val="24"/>
-          <w:lang w:val="en-US" w:eastAsia="en-US" w:bidi="ar-SA"/>
-        </w:rPr>
-        <w:t xml:space="preserve"> originates from a decrease in </w:t>
+          <w:color w:val="000000"/>
+          <w:kern w:val="0"/>
+          <w:sz w:val="24"/>
+          <w:szCs w:val="24"/>
+          <w:lang w:val="en-US" w:eastAsia="en-US" w:bidi="ar-SA"/>
+        </w:rPr>
+        <w:t xml:space="preserve">The chemical separation between effusive and explosive eruptions at silicic volcanic centers is associated, according to the present work, with limits in </w:t>
       </w:r>
       <w:r>
         <w:rPr>
@@ -6629,6 +5911,44 @@
           <w:szCs w:val="24"/>
           <w:lang w:val="en-US" w:eastAsia="en-US" w:bidi="ar-SA"/>
         </w:rPr>
+        <w:t>R</w:t>
+      </w:r>
+      <w:r>
+        <w:rPr>
+          <w:rFonts w:eastAsia="Liberation Mono" w:cs="Liberation Mono"/>
+          <w:i/>
+          <w:iCs/>
+          <w:color w:val="000000"/>
+          <w:kern w:val="0"/>
+          <w:sz w:val="24"/>
+          <w:szCs w:val="24"/>
+          <w:vertAlign w:val="subscript"/>
+          <w:lang w:val="en-US" w:eastAsia="en-US" w:bidi="ar-SA"/>
+        </w:rPr>
+        <w:t>Raman</w:t>
+      </w:r>
+      <w:r>
+        <w:rPr>
+          <w:rFonts w:eastAsia="Liberation Mono" w:cs="Liberation Mono"/>
+          <w:color w:val="000000"/>
+          <w:kern w:val="0"/>
+          <w:sz w:val="24"/>
+          <w:szCs w:val="24"/>
+          <w:lang w:val="en-US" w:eastAsia="en-US" w:bidi="ar-SA"/>
+        </w:rPr>
+        <w:t xml:space="preserve"> and </w:t>
+      </w:r>
+      <w:r>
+        <w:rPr>
+          <w:rFonts w:eastAsia="Liberation Mono" w:cs="Liberation Mono"/>
+          <w:i/>
+          <w:iCs/>
+          <w:color w:val="000000"/>
+          <w:kern w:val="0"/>
+          <w:sz w:val="24"/>
+          <w:szCs w:val="24"/>
+          <w:lang w:val="en-US" w:eastAsia="en-US" w:bidi="ar-SA"/>
+        </w:rPr>
         <w:t>S</w:t>
       </w:r>
       <w:r>
@@ -6688,20 +6008,13 @@
       <w:r>
         <w:rPr>
           <w:rFonts w:eastAsia="Liberation Mono" w:cs="Liberation Mono"/>
-          <w:color w:val="auto"/>
-          <w:kern w:val="0"/>
-          <w:sz w:val="24"/>
-          <w:szCs w:val="24"/>
-          <w:lang w:val="en-US" w:eastAsia="en-US" w:bidi="ar-SA"/>
-        </w:rPr>
-        <w:t xml:space="preserve"> driven by ongoing network connectivity and nano-structuration as [Al] </w:t>
-      </w:r>
-      <w:r>
-        <w:rPr>
-          <w:sz w:val="24"/>
-          <w:szCs w:val="24"/>
-        </w:rPr>
-        <w:t xml:space="preserve">and [K] increase (Fig. 6). </w:t>
+          <w:color w:val="000000"/>
+          <w:kern w:val="0"/>
+          <w:sz w:val="24"/>
+          <w:szCs w:val="24"/>
+          <w:lang w:val="en-US" w:eastAsia="en-US" w:bidi="ar-SA"/>
+        </w:rPr>
+        <w:t xml:space="preserve">  of ~1.5 and ~9.0 J mol</w:t>
       </w:r>
       <w:r>
         <w:rPr>
@@ -6710,166 +6023,39 @@
           <w:kern w:val="0"/>
           <w:sz w:val="24"/>
           <w:szCs w:val="24"/>
-          <w:lang w:val="en-US" w:eastAsia="en-US" w:bidi="ar-SA"/>
-        </w:rPr>
-        <w:t xml:space="preserve">The chemical separation between effusive and explosive eruptions at silicic volcanic centers is associated, according to the present work, with limits in </w:t>
+          <w:vertAlign w:val="superscript"/>
+          <w:lang w:val="en-US" w:eastAsia="en-US" w:bidi="ar-SA"/>
+        </w:rPr>
+        <w:t>-1</w:t>
       </w:r>
       <w:r>
         <w:rPr>
           <w:rFonts w:eastAsia="Liberation Mono" w:cs="Liberation Mono"/>
-          <w:i/>
-          <w:iCs/>
-          <w:color w:val="000000"/>
-          <w:kern w:val="0"/>
-          <w:sz w:val="24"/>
-          <w:szCs w:val="24"/>
-          <w:lang w:val="en-US" w:eastAsia="en-US" w:bidi="ar-SA"/>
-        </w:rPr>
-        <w:t>R</w:t>
+          <w:color w:val="000000"/>
+          <w:kern w:val="0"/>
+          <w:sz w:val="24"/>
+          <w:szCs w:val="24"/>
+          <w:lang w:val="en-US" w:eastAsia="en-US" w:bidi="ar-SA"/>
+        </w:rPr>
+        <w:t xml:space="preserve"> K</w:t>
       </w:r>
       <w:r>
         <w:rPr>
           <w:rFonts w:eastAsia="Liberation Mono" w:cs="Liberation Mono"/>
-          <w:i/>
-          <w:iCs/>
-          <w:color w:val="000000"/>
-          <w:kern w:val="0"/>
-          <w:sz w:val="24"/>
-          <w:szCs w:val="24"/>
-          <w:vertAlign w:val="subscript"/>
-          <w:lang w:val="en-US" w:eastAsia="en-US" w:bidi="ar-SA"/>
-        </w:rPr>
-        <w:t>Raman</w:t>
+          <w:color w:val="000000"/>
+          <w:kern w:val="0"/>
+          <w:sz w:val="24"/>
+          <w:szCs w:val="24"/>
+          <w:vertAlign w:val="superscript"/>
+          <w:lang w:val="en-US" w:eastAsia="en-US" w:bidi="ar-SA"/>
+        </w:rPr>
+        <w:t>-1</w:t>
       </w:r>
       <w:r>
         <w:rPr>
           <w:rFonts w:eastAsia="Liberation Mono" w:cs="Liberation Mono"/>
           <w:color w:val="000000"/>
           <w:kern w:val="0"/>
-          <w:sz w:val="24"/>
-          <w:szCs w:val="24"/>
-          <w:lang w:val="en-US" w:eastAsia="en-US" w:bidi="ar-SA"/>
-        </w:rPr>
-        <w:t xml:space="preserve"> and </w:t>
-      </w:r>
-      <w:r>
-        <w:rPr>
-          <w:rFonts w:eastAsia="Liberation Mono" w:cs="Liberation Mono"/>
-          <w:i/>
-          <w:iCs/>
-          <w:color w:val="000000"/>
-          <w:kern w:val="0"/>
-          <w:sz w:val="24"/>
-          <w:szCs w:val="24"/>
-          <w:lang w:val="en-US" w:eastAsia="en-US" w:bidi="ar-SA"/>
-        </w:rPr>
-        <w:t>S</w:t>
-      </w:r>
-      <w:r>
-        <w:rPr>
-          <w:rFonts w:eastAsia="Liberation Mono" w:cs="Liberation Mono"/>
-          <w:i/>
-          <w:iCs/>
-          <w:color w:val="000000"/>
-          <w:kern w:val="0"/>
-          <w:sz w:val="24"/>
-          <w:szCs w:val="24"/>
-          <w:vertAlign w:val="superscript"/>
-          <w:lang w:val="en-US" w:eastAsia="en-US" w:bidi="ar-SA"/>
-        </w:rPr>
-        <w:t>conf</w:t>
-      </w:r>
-      <w:r>
-        <w:rPr>
-          <w:rFonts w:eastAsia="Liberation Mono" w:cs="Liberation Mono"/>
-          <w:i/>
-          <w:iCs/>
-          <w:color w:val="000000"/>
-          <w:kern w:val="0"/>
-          <w:sz w:val="24"/>
-          <w:szCs w:val="24"/>
-          <w:lang w:val="en-US" w:eastAsia="en-US" w:bidi="ar-SA"/>
-        </w:rPr>
-        <w:t>(T</w:t>
-      </w:r>
-      <w:r>
-        <w:rPr>
-          <w:rFonts w:eastAsia="Liberation Mono" w:cs="Liberation Mono"/>
-          <w:i/>
-          <w:iCs/>
-          <w:color w:val="000000"/>
-          <w:kern w:val="0"/>
-          <w:sz w:val="24"/>
-          <w:szCs w:val="24"/>
-          <w:vertAlign w:val="subscript"/>
-          <w:lang w:val="en-US" w:eastAsia="en-US" w:bidi="ar-SA"/>
-        </w:rPr>
-        <w:t>g</w:t>
-      </w:r>
-      <w:r>
-        <w:rPr>
-          <w:rFonts w:eastAsia="Liberation Mono" w:cs="Liberation Mono"/>
-          <w:i/>
-          <w:iCs/>
-          <w:color w:val="000000"/>
-          <w:kern w:val="0"/>
-          <w:sz w:val="24"/>
-          <w:szCs w:val="24"/>
-          <w:lang w:val="en-US" w:eastAsia="en-US" w:bidi="ar-SA"/>
-        </w:rPr>
-        <w:t>)</w:t>
-      </w:r>
-      <w:r>
-        <w:rPr>
-          <w:rFonts w:eastAsia="Liberation Mono" w:cs="Liberation Mono"/>
-          <w:color w:val="000000"/>
-          <w:kern w:val="0"/>
-          <w:sz w:val="24"/>
-          <w:szCs w:val="24"/>
-          <w:lang w:val="en-US" w:eastAsia="en-US" w:bidi="ar-SA"/>
-        </w:rPr>
-        <w:t xml:space="preserve">  of ~1.5 and ~9.0 J mol</w:t>
-      </w:r>
-      <w:r>
-        <w:rPr>
-          <w:rFonts w:eastAsia="Liberation Mono" w:cs="Liberation Mono"/>
-          <w:color w:val="000000"/>
-          <w:kern w:val="0"/>
-          <w:sz w:val="24"/>
-          <w:szCs w:val="24"/>
-          <w:vertAlign w:val="superscript"/>
-          <w:lang w:val="en-US" w:eastAsia="en-US" w:bidi="ar-SA"/>
-        </w:rPr>
-        <w:t>-1</w:t>
-      </w:r>
-      <w:r>
-        <w:rPr>
-          <w:rFonts w:eastAsia="Liberation Mono" w:cs="Liberation Mono"/>
-          <w:color w:val="000000"/>
-          <w:kern w:val="0"/>
-          <w:sz w:val="24"/>
-          <w:szCs w:val="24"/>
-          <w:lang w:val="en-US" w:eastAsia="en-US" w:bidi="ar-SA"/>
-        </w:rPr>
-        <w:t xml:space="preserve"> K</w:t>
-      </w:r>
-      <w:r>
-        <w:rPr>
-          <w:rFonts w:eastAsia="Liberation Mono" w:cs="Liberation Mono"/>
-          <w:color w:val="000000"/>
-          <w:kern w:val="0"/>
-          <w:sz w:val="24"/>
-          <w:szCs w:val="24"/>
-          <w:vertAlign w:val="superscript"/>
-          <w:lang w:val="en-US" w:eastAsia="en-US" w:bidi="ar-SA"/>
-        </w:rPr>
-        <w:t>-1</w:t>
-      </w:r>
-      <w:r>
-        <w:rPr>
-          <w:rFonts w:eastAsia="Liberation Mono" w:cs="Liberation Mono"/>
-          <w:color w:val="000000"/>
-          <w:kern w:val="0"/>
           <w:position w:val="0"/>
           <w:sz w:val="24"/>
           <w:sz w:val="24"/>
@@ -6877,40 +6063,12 @@
           <w:vertAlign w:val="baseline"/>
           <w:lang w:val="en-US" w:eastAsia="en-US" w:bidi="ar-SA"/>
         </w:rPr>
-        <w:t xml:space="preserve">, respectively. Those values are derived from the analysis of simplified alkali aluminosilicates and thus may vary slightly in the case of natural rhyolite, </w:t>
-      </w:r>
-      <w:r>
-        <w:rPr>
-          <w:rFonts w:eastAsia="Liberation Mono" w:cs="Liberation Mono"/>
-          <w:color w:val="000000"/>
-          <w:kern w:val="0"/>
-          <w:position w:val="0"/>
-          <w:sz w:val="24"/>
-          <w:sz w:val="24"/>
-          <w:szCs w:val="24"/>
-          <w:vertAlign w:val="baseline"/>
-          <w:lang w:val="en-US" w:eastAsia="en-US" w:bidi="ar-SA"/>
-        </w:rPr>
-        <w:t>particularly when considering the role of iron and water that cannot be discussed here</w:t>
-      </w:r>
-      <w:r>
-        <w:rPr>
-          <w:rFonts w:eastAsia="Liberation Mono" w:cs="Liberation Mono"/>
-          <w:color w:val="000000"/>
-          <w:kern w:val="0"/>
-          <w:position w:val="0"/>
-          <w:sz w:val="24"/>
-          <w:sz w:val="24"/>
-          <w:szCs w:val="24"/>
-          <w:vertAlign w:val="baseline"/>
-          <w:lang w:val="en-US" w:eastAsia="en-US" w:bidi="ar-SA"/>
-        </w:rPr>
-        <w:t>. In any case, those results demonstrate that a more complete version of i-MELT, embedding the effects of Ca, Mg, Fe and water, would provide the ability to explore and quantify even further the links between magma composition, structure, properties, and volcanic eruptive styles.</w:t>
+        <w:t>, respectively. Those values are derived from the analysis of simplified alkali aluminosilicates and thus may vary slightly in the case of natural rhyolite, particularly when considering the role of iron and water that cannot be discussed here. In any case, those results demonstrate that a more complete version of i-MELT, embedding the effects of Ca, Mg, Fe and water, would provide the ability to explore and quantify even further the links between magma composition, structure, properties, and volcanic eruptive styles.</w:t>
       </w:r>
     </w:p>
     <w:p>
       <w:pPr>
-        <w:pStyle w:val="PreformattedText"/>
+        <w:pStyle w:val="Texteprformat"/>
         <w:spacing w:before="0" w:after="0"/>
         <w:rPr>
           <w:rFonts w:ascii="Times New Roman" w:hAnsi="Times New Roman" w:eastAsia="Liberation Mono" w:cs="Liberation Mono"/>
@@ -6925,12 +6083,22 @@
         </w:rPr>
       </w:pPr>
       <w:r>
-        <w:rPr/>
+        <w:rPr>
+          <w:rFonts w:eastAsia="Liberation Mono" w:cs="Liberation Mono"/>
+          <w:color w:val="000000"/>
+          <w:kern w:val="0"/>
+          <w:position w:val="0"/>
+          <w:sz w:val="24"/>
+          <w:sz w:val="24"/>
+          <w:szCs w:val="24"/>
+          <w:vertAlign w:val="baseline"/>
+          <w:lang w:val="en-US" w:eastAsia="en-US" w:bidi="ar-SA"/>
+        </w:rPr>
       </w:r>
     </w:p>
     <w:p>
       <w:pPr>
-        <w:pStyle w:val="PreformattedText"/>
+        <w:pStyle w:val="Texteprformat"/>
         <w:spacing w:before="0" w:after="0"/>
         <w:rPr/>
       </w:pPr>
@@ -7049,21 +6217,7 @@
           <w:sz w:val="24"/>
           <w:szCs w:val="24"/>
         </w:rPr>
-        <w:t xml:space="preserve"> of interest across a range of domains and applications, </w:t>
-      </w:r>
-      <w:r>
-        <w:rPr>
-          <w:sz w:val="24"/>
-          <w:szCs w:val="24"/>
-        </w:rPr>
-        <w:t>like glass toughness and hardness</w:t>
-      </w:r>
-      <w:r>
-        <w:rPr>
-          <w:sz w:val="24"/>
-          <w:szCs w:val="24"/>
-        </w:rPr>
-        <w:t xml:space="preserve">. More generally, the present results demonstrate that </w:t>
+        <w:t xml:space="preserve"> of interest across a range of domains and applications, like glass toughness and hardness. More generally, the present results demonstrate that </w:t>
       </w:r>
       <w:r>
         <w:rPr>
@@ -7104,7 +6258,7 @@
     </w:p>
     <w:p>
       <w:pPr>
-        <w:pStyle w:val="PreformattedText"/>
+        <w:pStyle w:val="Texteprformat"/>
         <w:spacing w:before="0" w:after="0"/>
         <w:rPr>
           <w:rFonts w:ascii="Times New Roman" w:hAnsi="Times New Roman"/>
@@ -7113,7 +6267,10 @@
         </w:rPr>
       </w:pPr>
       <w:r>
-        <w:rPr/>
+        <w:rPr>
+          <w:sz w:val="24"/>
+          <w:szCs w:val="24"/>
+        </w:rPr>
       </w:r>
     </w:p>
     <w:p>
@@ -7348,25 +6505,7 @@
           <w:vertAlign w:val="baseline"/>
           <w:lang w:val="en-US" w:eastAsia="en-US" w:bidi="ar-SA"/>
         </w:rPr>
-        <w:t xml:space="preserve">i-MELT </w:t>
-      </w:r>
-      <w:r>
-        <w:rPr>
-          <w:rFonts w:eastAsia="Times New Roman" w:cs="Times New Roman"/>
-          <w:b w:val="false"/>
-          <w:bCs w:val="false"/>
-          <w:i w:val="false"/>
-          <w:iCs w:val="false"/>
-          <w:color w:val="000000"/>
-          <w:kern w:val="0"/>
-          <w:position w:val="0"/>
-          <w:sz w:val="24"/>
-          <w:sz w:val="24"/>
-          <w:szCs w:val="24"/>
-          <w:vertAlign w:val="baseline"/>
-          <w:lang w:val="en-US" w:eastAsia="en-US" w:bidi="ar-SA"/>
-        </w:rPr>
-        <w:t>framework</w:t>
+        <w:t>i-MELT framework</w:t>
       </w:r>
       <w:r>
         <w:rPr>
@@ -7387,7 +6526,7 @@
       <w:hyperlink r:id="rId3">
         <w:r>
           <w:rPr>
-            <w:rStyle w:val="InternetLink"/>
+            <w:rStyle w:val="LienInternet"/>
             <w:rFonts w:cs="Times New Roman"/>
             <w:b w:val="false"/>
             <w:bCs w:val="false"/>
@@ -7403,24 +6542,22 @@
           <w:t>https://github.com/charlesll/neuravi</w:t>
         </w:r>
       </w:hyperlink>
-      <w:hyperlink r:id="rId4">
-        <w:r>
-          <w:rPr>
-            <w:rFonts w:cs="Times New Roman"/>
-            <w:b w:val="false"/>
-            <w:bCs w:val="false"/>
-            <w:i w:val="false"/>
-            <w:iCs w:val="false"/>
-            <w:color w:val="000000"/>
-            <w:position w:val="0"/>
-            <w:sz w:val="24"/>
-            <w:sz w:val="24"/>
-            <w:szCs w:val="24"/>
-            <w:vertAlign w:val="baseline"/>
-          </w:rPr>
-          <w:t>.</w:t>
-        </w:r>
-      </w:hyperlink>
+      <w:r>
+        <w:rPr>
+          <w:rFonts w:cs="Times New Roman"/>
+          <w:b w:val="false"/>
+          <w:bCs w:val="false"/>
+          <w:i w:val="false"/>
+          <w:iCs w:val="false"/>
+          <w:color w:val="000000"/>
+          <w:position w:val="0"/>
+          <w:sz w:val="24"/>
+          <w:sz w:val="24"/>
+          <w:szCs w:val="24"/>
+          <w:vertAlign w:val="baseline"/>
+        </w:rPr>
+        <w:t>.</w:t>
+      </w:r>
     </w:p>
     <w:p>
       <w:pPr>
@@ -7436,19 +6573,31 @@
           <w:iCs w:val="false"/>
           <w:color w:val="000000"/>
           <w:position w:val="0"/>
-          <w:sz w:val="20"/>
+          <w:sz w:val="24"/>
           <w:sz w:val="24"/>
           <w:szCs w:val="24"/>
           <w:vertAlign w:val="baseline"/>
         </w:rPr>
       </w:pPr>
       <w:r>
-        <w:rPr/>
+        <w:rPr>
+          <w:rFonts w:cs="Times New Roman"/>
+          <w:b w:val="false"/>
+          <w:bCs w:val="false"/>
+          <w:i w:val="false"/>
+          <w:iCs w:val="false"/>
+          <w:color w:val="000000"/>
+          <w:position w:val="0"/>
+          <w:sz w:val="24"/>
+          <w:sz w:val="24"/>
+          <w:szCs w:val="24"/>
+          <w:vertAlign w:val="baseline"/>
+        </w:rPr>
       </w:r>
     </w:p>
     <w:p>
       <w:pPr>
-        <w:pStyle w:val="PreformattedText"/>
+        <w:pStyle w:val="Texteprformat"/>
         <w:spacing w:before="0" w:after="0"/>
         <w:rPr>
           <w:rFonts w:ascii="Times New Roman" w:hAnsi="Times New Roman"/>
@@ -7471,7 +6620,7 @@
     </w:p>
     <w:p>
       <w:pPr>
-        <w:pStyle w:val="PreformattedText"/>
+        <w:pStyle w:val="Texteprformat"/>
         <w:spacing w:before="0" w:after="0"/>
         <w:rPr/>
       </w:pPr>
@@ -7591,39 +6740,7 @@
           <w:szCs w:val="24"/>
           <w:vertAlign w:val="baseline"/>
         </w:rPr>
-        <w:t xml:space="preserve"> than 0.1 log Pa·s compared to the general </w:t>
-      </w:r>
-      <w:r>
-        <w:rPr>
-          <w:rFonts w:cs="Times New Roman"/>
-          <w:b w:val="false"/>
-          <w:bCs w:val="false"/>
-          <w:i w:val="false"/>
-          <w:iCs w:val="false"/>
-          <w:color w:val="000000"/>
-          <w:position w:val="0"/>
-          <w:sz w:val="24"/>
-          <w:sz w:val="24"/>
-          <w:szCs w:val="24"/>
-          <w:vertAlign w:val="baseline"/>
-        </w:rPr>
-        <w:t>literature</w:t>
-      </w:r>
-      <w:r>
-        <w:rPr>
-          <w:rFonts w:cs="Times New Roman"/>
-          <w:b w:val="false"/>
-          <w:bCs w:val="false"/>
-          <w:i w:val="false"/>
-          <w:iCs w:val="false"/>
-          <w:color w:val="000000"/>
-          <w:position w:val="0"/>
-          <w:sz w:val="24"/>
-          <w:sz w:val="24"/>
-          <w:szCs w:val="24"/>
-          <w:vertAlign w:val="baseline"/>
-        </w:rPr>
-        <w:t xml:space="preserve"> trend on such compositions were  discarded. Density and refractive index come from various publications reviewed in </w:t>
+        <w:t xml:space="preserve"> than 0.1 log Pa·s compared to the general literature trend on such compositions were  discarded. Density and refractive index come from various publications reviewed in </w:t>
       </w:r>
       <w:bookmarkStart w:id="32" w:name="ZOTERO_BREF_qEQmqJHKBWdB"/>
       <w:r>
@@ -8542,12 +7659,15 @@
         </w:rPr>
       </w:pPr>
       <w:r>
-        <w:rPr/>
+        <w:rPr>
+          <w:sz w:val="24"/>
+          <w:szCs w:val="24"/>
+        </w:rPr>
       </w:r>
     </w:p>
     <w:p>
       <w:pPr>
-        <w:pStyle w:val="PreformattedText"/>
+        <w:pStyle w:val="Texteprformat"/>
         <w:spacing w:before="0" w:after="0"/>
         <w:rPr>
           <w:rFonts w:ascii="Times New Roman" w:hAnsi="Times New Roman"/>
@@ -8596,7 +7716,7 @@
     </w:p>
     <w:p>
       <w:pPr>
-        <w:pStyle w:val="PreformattedText"/>
+        <w:pStyle w:val="Texteprformat"/>
         <w:spacing w:before="0" w:after="0"/>
         <w:rPr>
           <w:rFonts w:ascii="Times New Roman" w:hAnsi="Times New Roman"/>
@@ -8949,12 +8069,12 @@
           <w:vertAlign w:val="baseline"/>
           <w:lang w:val="en-GB"/>
         </w:rPr>
-        <w:t xml:space="preserve"> by working with a defocused beam that was moved continuously during the analysis. The mean and standard deviation values reported in Table S1 are calculated from 10-20 individual measurements on each sample. The corresponding viscosity measurements are provided in Table S2, and are affected by an error lower or equal to 0.04 log Pa·s.</w:t>
+        <w:t xml:space="preserve"> by working with a defocused beam that was moved continuously during the analysis. The mean and standard deviation values reported in Table S1 are calculated from 10-20 individual measurements on each sample. The corresponding viscosity measurements are provided in Table S2, and are affected by an error lower or equal to 0.03 log Pa·s.</w:t>
       </w:r>
     </w:p>
     <w:p>
       <w:pPr>
-        <w:pStyle w:val="PreformattedText"/>
+        <w:pStyle w:val="Texteprformat"/>
         <w:spacing w:before="0" w:after="0"/>
         <w:rPr>
           <w:rFonts w:ascii="Times New Roman" w:hAnsi="Times New Roman"/>
@@ -8963,12 +8083,15 @@
         </w:rPr>
       </w:pPr>
       <w:r>
-        <w:rPr/>
+        <w:rPr>
+          <w:sz w:val="24"/>
+          <w:szCs w:val="24"/>
+        </w:rPr>
       </w:r>
     </w:p>
     <w:p>
       <w:pPr>
-        <w:pStyle w:val="PreformattedText"/>
+        <w:pStyle w:val="Texteprformat"/>
         <w:spacing w:before="0" w:after="0"/>
         <w:rPr>
           <w:rFonts w:ascii="Times New Roman" w:hAnsi="Times New Roman"/>
@@ -9064,7 +8187,7 @@
       </w:r>
       <w:r>
         <w:rPr>
-          <w:rFonts w:eastAsia="Calibri" w:cs="Times New Roman" w:ascii="Times New Roman" w:hAnsi="Times New Roman"/>
+          <w:rFonts w:eastAsia="Calibri" w:cs="Times New Roman"/>
           <w:color w:val="000000"/>
           <w:sz w:val="24"/>
           <w:szCs w:val="24"/>
@@ -9209,7 +8332,12 @@
         </w:rPr>
       </w:pPr>
       <w:r>
-        <w:rPr/>
+        <w:rPr>
+          <w:color w:val="000000"/>
+          <w:sz w:val="24"/>
+          <w:szCs w:val="24"/>
+          <w:lang w:val="en-GB"/>
+        </w:rPr>
       </w:r>
     </w:p>
     <w:p>
@@ -9499,7 +8627,12 @@
         </w:rPr>
       </w:pPr>
       <w:r>
-        <w:rPr/>
+        <w:rPr>
+          <w:color w:val="000000"/>
+          <w:sz w:val="24"/>
+          <w:szCs w:val="24"/>
+          <w:lang w:val="en-GB"/>
+        </w:rPr>
       </w:r>
     </w:p>
     <w:p>
@@ -9677,7 +8810,10 @@
         </w:rPr>
       </w:pPr>
       <w:r>
-        <w:rPr/>
+        <w:rPr>
+          <w:sz w:val="24"/>
+          <w:szCs w:val="24"/>
+        </w:rPr>
       </w:r>
     </w:p>
     <w:p>
@@ -9843,7 +8979,7 @@
           <w:szCs w:val="24"/>
           <w:vertAlign w:val="baseline"/>
         </w:rPr>
-        <w:t xml:space="preserve"> 2000 neural networks containing various randomly </w:t>
+        <w:t xml:space="preserve"> 3000 neural networks containing various randomly </w:t>
       </w:r>
       <w:r>
         <w:rPr>
@@ -9933,35 +9069,7 @@
           <w:szCs w:val="24"/>
           <w:vertAlign w:val="baseline"/>
         </w:rPr>
-        <w:t xml:space="preserve"> ADAM optimizer </w:t>
-      </w:r>
-      <w:r>
-        <w:rPr>
-          <w:rFonts w:cs="Times New Roman"/>
-          <w:i w:val="false"/>
-          <w:iCs w:val="false"/>
-          <w:color w:val="000000"/>
-          <w:position w:val="0"/>
-          <w:sz w:val="24"/>
-          <w:sz w:val="24"/>
-          <w:szCs w:val="24"/>
-          <w:vertAlign w:val="baseline"/>
-        </w:rPr>
-        <w:t>with a learning rate of 0.001</w:t>
-      </w:r>
-      <w:r>
-        <w:rPr>
-          <w:rFonts w:cs="Times New Roman"/>
-          <w:i w:val="false"/>
-          <w:iCs w:val="false"/>
-          <w:color w:val="000000"/>
-          <w:position w:val="0"/>
-          <w:sz w:val="24"/>
-          <w:sz w:val="24"/>
-          <w:szCs w:val="24"/>
-          <w:vertAlign w:val="baseline"/>
-        </w:rPr>
-        <w:t xml:space="preserve">. </w:t>
+        <w:t xml:space="preserve"> ADAM optimizer with a learning rate of 0.001. </w:t>
       </w:r>
       <w:r>
         <w:rPr>
@@ -10126,7 +9234,10 @@
         </w:rPr>
       </w:pPr>
       <w:r>
-        <w:rPr/>
+        <w:rPr>
+          <w:sz w:val="24"/>
+          <w:szCs w:val="24"/>
+        </w:rPr>
       </w:r>
     </w:p>
     <w:p>
@@ -10152,40 +9263,7 @@
           <w:szCs w:val="24"/>
           <w:lang w:val="en-GB"/>
         </w:rPr>
-        <w:t>T</w:t>
-      </w:r>
-      <w:r>
-        <w:rPr>
-          <w:i/>
-          <w:iCs/>
-          <w:color w:val="000000"/>
-          <w:sz w:val="24"/>
-          <w:szCs w:val="24"/>
-          <w:lang w:val="en-GB"/>
-        </w:rPr>
-        <w:t>rain-</w:t>
-      </w:r>
-      <w:r>
-        <w:rPr>
-          <w:i/>
-          <w:iCs/>
-          <w:color w:val="000000"/>
-          <w:sz w:val="24"/>
-          <w:szCs w:val="24"/>
-          <w:lang w:val="en-GB"/>
-        </w:rPr>
-        <w:t xml:space="preserve">Validation-Testing </w:t>
-      </w:r>
-      <w:r>
-        <w:rPr>
-          <w:i/>
-          <w:iCs/>
-          <w:color w:val="000000"/>
-          <w:sz w:val="24"/>
-          <w:szCs w:val="24"/>
-          <w:lang w:val="en-GB"/>
-        </w:rPr>
-        <w:t>split and standardisation</w:t>
+        <w:t>Train-Validation-Testing split and standardisation</w:t>
       </w:r>
     </w:p>
     <w:p>
@@ -10205,26 +9283,77 @@
           <w:szCs w:val="24"/>
           <w:lang w:val="en-GB"/>
         </w:rPr>
-        <w:t>To monitor overfitting, the available datasets were</w:t>
-      </w:r>
-      <w:r>
-        <w:rPr>
+        <w:t xml:space="preserve">To monitor overfitting, the available datasets were split in three different, randomly chosen </w:t>
+      </w:r>
+      <w:r>
+        <w:rPr>
+          <w:i/>
+          <w:iCs/>
           <w:color w:val="000000"/>
           <w:sz w:val="24"/>
           <w:szCs w:val="24"/>
           <w:lang w:val="en-GB"/>
         </w:rPr>
-        <w:t xml:space="preserve"> split in three different, randomly chosen </w:t>
-      </w:r>
-      <w:r>
-        <w:rPr>
-          <w:i/>
-          <w:iCs/>
+        <w:t>training</w:t>
+      </w:r>
+      <w:r>
+        <w:rPr>
           <w:color w:val="000000"/>
           <w:sz w:val="24"/>
           <w:szCs w:val="24"/>
           <w:lang w:val="en-GB"/>
         </w:rPr>
+        <w:t xml:space="preserve">, </w:t>
+      </w:r>
+      <w:r>
+        <w:rPr>
+          <w:i/>
+          <w:iCs/>
+          <w:color w:val="000000"/>
+          <w:sz w:val="24"/>
+          <w:szCs w:val="24"/>
+          <w:lang w:val="en-GB"/>
+        </w:rPr>
+        <w:t>validation</w:t>
+      </w:r>
+      <w:r>
+        <w:rPr>
+          <w:color w:val="000000"/>
+          <w:sz w:val="24"/>
+          <w:szCs w:val="24"/>
+          <w:lang w:val="en-GB"/>
+        </w:rPr>
+        <w:t xml:space="preserve"> and </w:t>
+      </w:r>
+      <w:r>
+        <w:rPr>
+          <w:i/>
+          <w:iCs/>
+          <w:color w:val="000000"/>
+          <w:sz w:val="24"/>
+          <w:szCs w:val="24"/>
+          <w:lang w:val="en-GB"/>
+        </w:rPr>
+        <w:t>testing</w:t>
+      </w:r>
+      <w:r>
+        <w:rPr>
+          <w:color w:val="000000"/>
+          <w:sz w:val="24"/>
+          <w:szCs w:val="24"/>
+          <w:lang w:val="en-GB"/>
+        </w:rPr>
+        <w:t xml:space="preserve"> subsets (Fig. S1). During the training process, the </w:t>
+      </w:r>
+      <w:r>
+        <w:rPr>
+          <w:i/>
+          <w:iCs/>
+          <w:color w:val="000000"/>
+          <w:sz w:val="24"/>
+          <w:szCs w:val="24"/>
+          <w:lang w:val="en-GB"/>
+        </w:rPr>
         <w:t>training</w:t>
       </w:r>
       <w:r>
@@ -10234,17 +9363,57 @@
           <w:szCs w:val="24"/>
           <w:lang w:val="en-GB"/>
         </w:rPr>
-        <w:t xml:space="preserve">, </w:t>
-      </w:r>
-      <w:r>
-        <w:rPr>
-          <w:i/>
-          <w:iCs/>
+        <w:t xml:space="preserve"> subset </w:t>
+      </w:r>
+      <w:r>
+        <w:rPr>
+          <w:rFonts w:eastAsia="Calibri" w:cs="Times New Roman"/>
+          <w:color w:val="000000"/>
+          <w:kern w:val="0"/>
+          <w:sz w:val="24"/>
+          <w:szCs w:val="24"/>
+          <w:lang w:val="en-GB" w:eastAsia="en-US" w:bidi="ar-SA"/>
+        </w:rPr>
+        <w:t>was</w:t>
+      </w:r>
+      <w:r>
+        <w:rPr>
           <w:color w:val="000000"/>
           <w:sz w:val="24"/>
           <w:szCs w:val="24"/>
           <w:lang w:val="en-GB"/>
         </w:rPr>
+        <w:t xml:space="preserve"> used for training the </w:t>
+      </w:r>
+      <w:r>
+        <w:rPr>
+          <w:rFonts w:eastAsia="Calibri" w:cs="Times New Roman"/>
+          <w:color w:val="000000"/>
+          <w:kern w:val="0"/>
+          <w:sz w:val="24"/>
+          <w:szCs w:val="24"/>
+          <w:lang w:val="en-GB" w:eastAsia="en-US" w:bidi="ar-SA"/>
+        </w:rPr>
+        <w:t>model</w:t>
+      </w:r>
+      <w:r>
+        <w:rPr>
+          <w:color w:val="000000"/>
+          <w:sz w:val="24"/>
+          <w:szCs w:val="24"/>
+          <w:lang w:val="en-GB"/>
+        </w:rPr>
+        <w:t xml:space="preserve"> while the </w:t>
+      </w:r>
+      <w:r>
+        <w:rPr>
+          <w:i/>
+          <w:iCs/>
+          <w:color w:val="000000"/>
+          <w:sz w:val="24"/>
+          <w:szCs w:val="24"/>
+          <w:lang w:val="en-GB"/>
+        </w:rPr>
         <w:t>validation</w:t>
       </w:r>
       <w:r>
@@ -10254,181 +9423,27 @@
           <w:szCs w:val="24"/>
           <w:lang w:val="en-GB"/>
         </w:rPr>
-        <w:t xml:space="preserve"> and </w:t>
-      </w:r>
-      <w:r>
-        <w:rPr>
-          <w:i/>
-          <w:iCs/>
+        <w:t xml:space="preserve"> subset </w:t>
+      </w:r>
+      <w:r>
+        <w:rPr>
+          <w:rFonts w:eastAsia="Calibri" w:cs="Times New Roman"/>
+          <w:color w:val="000000"/>
+          <w:kern w:val="0"/>
+          <w:sz w:val="24"/>
+          <w:szCs w:val="24"/>
+          <w:lang w:val="en-GB" w:eastAsia="en-US" w:bidi="ar-SA"/>
+        </w:rPr>
+        <w:t>was</w:t>
+      </w:r>
+      <w:r>
+        <w:rPr>
           <w:color w:val="000000"/>
           <w:sz w:val="24"/>
           <w:szCs w:val="24"/>
           <w:lang w:val="en-GB"/>
         </w:rPr>
-        <w:t>testing</w:t>
-      </w:r>
-      <w:r>
-        <w:rPr>
-          <w:color w:val="000000"/>
-          <w:sz w:val="24"/>
-          <w:szCs w:val="24"/>
-          <w:lang w:val="en-GB"/>
-        </w:rPr>
-        <w:t xml:space="preserve"> subsets (Fig. S1). </w:t>
-      </w:r>
-      <w:r>
-        <w:rPr>
-          <w:color w:val="000000"/>
-          <w:sz w:val="24"/>
-          <w:szCs w:val="24"/>
-          <w:lang w:val="en-GB"/>
-        </w:rPr>
-        <w:t>D</w:t>
-      </w:r>
-      <w:r>
-        <w:rPr>
-          <w:color w:val="000000"/>
-          <w:sz w:val="24"/>
-          <w:szCs w:val="24"/>
-          <w:lang w:val="en-GB"/>
-        </w:rPr>
-        <w:t xml:space="preserve">uring the training process, </w:t>
-      </w:r>
-      <w:r>
-        <w:rPr>
-          <w:color w:val="000000"/>
-          <w:sz w:val="24"/>
-          <w:szCs w:val="24"/>
-          <w:lang w:val="en-GB"/>
-        </w:rPr>
-        <w:t>t</w:t>
-      </w:r>
-      <w:r>
-        <w:rPr>
-          <w:color w:val="000000"/>
-          <w:sz w:val="24"/>
-          <w:szCs w:val="24"/>
-          <w:lang w:val="en-GB"/>
-        </w:rPr>
-        <w:t xml:space="preserve">he </w:t>
-      </w:r>
-      <w:r>
-        <w:rPr>
-          <w:i/>
-          <w:iCs/>
-          <w:color w:val="000000"/>
-          <w:sz w:val="24"/>
-          <w:szCs w:val="24"/>
-          <w:lang w:val="en-GB"/>
-        </w:rPr>
-        <w:t>training</w:t>
-      </w:r>
-      <w:r>
-        <w:rPr>
-          <w:color w:val="000000"/>
-          <w:sz w:val="24"/>
-          <w:szCs w:val="24"/>
-          <w:lang w:val="en-GB"/>
-        </w:rPr>
-        <w:t xml:space="preserve"> subset </w:t>
-      </w:r>
-      <w:r>
-        <w:rPr>
-          <w:rFonts w:eastAsia="Calibri" w:cs="Times New Roman"/>
-          <w:color w:val="000000"/>
-          <w:kern w:val="0"/>
-          <w:sz w:val="24"/>
-          <w:szCs w:val="24"/>
-          <w:lang w:val="en-GB" w:eastAsia="en-US" w:bidi="ar-SA"/>
-        </w:rPr>
-        <w:t>was</w:t>
-      </w:r>
-      <w:r>
-        <w:rPr>
-          <w:color w:val="000000"/>
-          <w:sz w:val="24"/>
-          <w:szCs w:val="24"/>
-          <w:lang w:val="en-GB"/>
-        </w:rPr>
-        <w:t xml:space="preserve"> used for training the </w:t>
-      </w:r>
-      <w:r>
-        <w:rPr>
-          <w:rFonts w:eastAsia="Calibri" w:cs="Times New Roman"/>
-          <w:color w:val="000000"/>
-          <w:kern w:val="0"/>
-          <w:sz w:val="24"/>
-          <w:szCs w:val="24"/>
-          <w:lang w:val="en-GB" w:eastAsia="en-US" w:bidi="ar-SA"/>
-        </w:rPr>
-        <w:t>model</w:t>
-      </w:r>
-      <w:r>
-        <w:rPr>
-          <w:color w:val="000000"/>
-          <w:sz w:val="24"/>
-          <w:szCs w:val="24"/>
-          <w:lang w:val="en-GB"/>
-        </w:rPr>
-        <w:t xml:space="preserve"> while the </w:t>
-      </w:r>
-      <w:r>
-        <w:rPr>
-          <w:i/>
-          <w:iCs/>
-          <w:color w:val="000000"/>
-          <w:sz w:val="24"/>
-          <w:szCs w:val="24"/>
-          <w:lang w:val="en-GB"/>
-        </w:rPr>
-        <w:t>validation</w:t>
-      </w:r>
-      <w:r>
-        <w:rPr>
-          <w:color w:val="000000"/>
-          <w:sz w:val="24"/>
-          <w:szCs w:val="24"/>
-          <w:lang w:val="en-GB"/>
-        </w:rPr>
-        <w:t xml:space="preserve"> subset </w:t>
-      </w:r>
-      <w:r>
-        <w:rPr>
-          <w:rFonts w:eastAsia="Calibri" w:cs="Times New Roman"/>
-          <w:color w:val="000000"/>
-          <w:kern w:val="0"/>
-          <w:sz w:val="24"/>
-          <w:szCs w:val="24"/>
-          <w:lang w:val="en-GB" w:eastAsia="en-US" w:bidi="ar-SA"/>
-        </w:rPr>
-        <w:t>was</w:t>
-      </w:r>
-      <w:r>
-        <w:rPr>
-          <w:color w:val="000000"/>
-          <w:sz w:val="24"/>
-          <w:szCs w:val="24"/>
-          <w:lang w:val="en-GB"/>
-        </w:rPr>
-        <w:t xml:space="preserve"> used for monitoring overfit </w:t>
-      </w:r>
-      <w:r>
-        <w:rPr>
-          <w:color w:val="000000"/>
-          <w:sz w:val="24"/>
-          <w:szCs w:val="24"/>
-          <w:lang w:val="en-GB"/>
-        </w:rPr>
-        <w:t>and trigger early stopping</w:t>
-      </w:r>
-      <w:r>
-        <w:rPr>
-          <w:color w:val="000000"/>
-          <w:sz w:val="24"/>
-          <w:szCs w:val="24"/>
-          <w:lang w:val="en-GB"/>
-        </w:rPr>
-        <w:t xml:space="preserve">. The final predictive </w:t>
+        <w:t xml:space="preserve"> used for monitoring overfit and trigger early stopping. The final predictive </w:t>
       </w:r>
       <w:r>
         <w:rPr>
@@ -10574,16 +9589,7 @@
           <w:szCs w:val="24"/>
           <w:lang w:val="en-GB"/>
         </w:rPr>
-        <w:t xml:space="preserve"> subsets (a phenomenon known as ‘data leakage’). </w:t>
-      </w:r>
-      <w:r>
-        <w:rPr>
-          <w:color w:val="000000"/>
-          <w:sz w:val="24"/>
-          <w:szCs w:val="24"/>
-          <w:lang w:val="en-GB"/>
-        </w:rPr>
-        <w:t xml:space="preserve">While </w:t>
+        <w:t xml:space="preserve"> subsets (a phenomenon known as ‘data leakage’). While </w:t>
       </w:r>
       <w:r>
         <w:rPr>
@@ -10785,7 +9791,10 @@
         </w:rPr>
       </w:pPr>
       <w:r>
-        <w:rPr/>
+        <w:rPr>
+          <w:sz w:val="24"/>
+          <w:szCs w:val="24"/>
+        </w:rPr>
       </w:r>
     </w:p>
     <w:p>
@@ -10871,7 +9880,10 @@
         </w:rPr>
       </w:pPr>
       <w:r>
-        <w:rPr/>
+        <w:rPr>
+          <w:sz w:val="24"/>
+          <w:szCs w:val="24"/>
+        </w:rPr>
       </w:r>
     </w:p>
     <w:p>
@@ -10965,7 +9977,10 @@
         </w:rPr>
       </w:pPr>
       <w:r>
-        <w:rPr/>
+        <w:rPr>
+          <w:sz w:val="24"/>
+          <w:szCs w:val="24"/>
+        </w:rPr>
       </w:r>
     </w:p>
     <w:p>
@@ -11511,21 +10526,7 @@
           <w:sz w:val="24"/>
           <w:szCs w:val="24"/>
         </w:rPr>
-        <w:t xml:space="preserve"> of the Sellmeir equation (</w:t>
-      </w:r>
-      <w:r>
-        <w:rPr>
-          <w:sz w:val="24"/>
-          <w:szCs w:val="24"/>
-        </w:rPr>
-        <w:t xml:space="preserve">see </w:t>
-      </w:r>
-      <w:r>
-        <w:rPr>
-          <w:sz w:val="24"/>
-          <w:szCs w:val="24"/>
-        </w:rPr>
-        <w:t xml:space="preserve">eq. </w:t>
+        <w:t xml:space="preserve"> of the Sellmeir equation (see eq. </w:t>
       </w:r>
       <w:r>
         <w:rPr>
@@ -11870,7 +10871,10 @@
         </w:rPr>
       </w:pPr>
       <w:r>
-        <w:rPr/>
+        <w:rPr>
+          <w:sz w:val="24"/>
+          <w:szCs w:val="24"/>
+        </w:rPr>
       </w:r>
     </w:p>
     <w:p>
@@ -12484,6 +11488,7 @@
           <w:numId w:val="1"/>
         </w:numPr>
         <w:spacing w:before="0" w:after="0"/>
+        <w:contextualSpacing/>
         <w:rPr>
           <w:szCs w:val="24"/>
         </w:rPr>
@@ -12504,6 +11509,7 @@
           <w:numId w:val="1"/>
         </w:numPr>
         <w:spacing w:before="0" w:after="0"/>
+        <w:contextualSpacing/>
         <w:rPr>
           <w:szCs w:val="24"/>
         </w:rPr>
@@ -12524,6 +11530,7 @@
           <w:numId w:val="1"/>
         </w:numPr>
         <w:spacing w:before="0" w:after="0"/>
+        <w:contextualSpacing/>
         <w:rPr>
           <w:szCs w:val="24"/>
         </w:rPr>
@@ -12562,6 +11569,7 @@
           <w:numId w:val="1"/>
         </w:numPr>
         <w:spacing w:before="0" w:after="0"/>
+        <w:contextualSpacing/>
         <w:rPr>
           <w:szCs w:val="24"/>
         </w:rPr>
@@ -12582,6 +11590,7 @@
           <w:numId w:val="1"/>
         </w:numPr>
         <w:spacing w:before="0" w:after="0"/>
+        <w:contextualSpacing/>
         <w:rPr>
           <w:szCs w:val="24"/>
         </w:rPr>
@@ -12602,6 +11611,7 @@
           <w:numId w:val="1"/>
         </w:numPr>
         <w:spacing w:before="0" w:after="0"/>
+        <w:contextualSpacing/>
         <w:rPr>
           <w:szCs w:val="24"/>
         </w:rPr>
@@ -12639,7 +11649,9 @@
         </w:rPr>
       </w:pPr>
       <w:r>
-        <w:rPr/>
+        <w:rPr>
+          <w:szCs w:val="24"/>
+        </w:rPr>
       </w:r>
     </w:p>
     <w:p>
@@ -13156,10 +12168,7 @@
         <w:t xml:space="preserve">; this term is instead calculated as </w:t>
       </w:r>
       <w:r>
-        <w:rPr>
-          <w:sz w:val="24"/>
-          <w:szCs w:val="24"/>
-        </w:rPr>
+        <w:rPr/>
       </w:r>
       <m:oMath xmlns:m="http://schemas.openxmlformats.org/officeDocument/2006/math">
         <m:sSub>
@@ -13418,23 +12427,7 @@
           <w:sz w:val="24"/>
           <w:szCs w:val="24"/>
         </w:rPr>
-        <w:t xml:space="preserve">Batch training was performed </w:t>
-      </w:r>
-      <w:r>
-        <w:rPr>
-          <w:iCs/>
-          <w:sz w:val="24"/>
-          <w:szCs w:val="24"/>
-        </w:rPr>
-        <w:t xml:space="preserve">using the Adam optimizer with a learning rate of 0.001, and </w:t>
-      </w:r>
-      <w:r>
-        <w:rPr>
-          <w:iCs/>
-          <w:sz w:val="24"/>
-          <w:szCs w:val="24"/>
-        </w:rPr>
-        <w:t xml:space="preserve">monitoring the global loss on the </w:t>
+        <w:t xml:space="preserve">Batch training was performed using the Adam optimizer with a learning rate of 0.001, and monitoring the global loss on the </w:t>
       </w:r>
       <w:r>
         <w:rPr>
@@ -13655,23 +12648,7 @@
           <w:sz w:val="24"/>
           <w:szCs w:val="24"/>
         </w:rPr>
-        <w:t xml:space="preserve">. Results of this experiment, </w:t>
-      </w:r>
-      <w:r>
-        <w:rPr>
-          <w:iCs/>
-          <w:sz w:val="24"/>
-          <w:szCs w:val="24"/>
-        </w:rPr>
-        <w:t>presented in Fig. 2a,</w:t>
-      </w:r>
-      <w:r>
-        <w:rPr>
-          <w:iCs/>
-          <w:sz w:val="24"/>
-          <w:szCs w:val="24"/>
-        </w:rPr>
-        <w:t xml:space="preserve"> thus represent the mean of those 10 different </w:t>
+        <w:t xml:space="preserve">. Results of this experiment, presented in Fig. 2a, thus represent the mean of those 10 different </w:t>
       </w:r>
       <w:r>
         <w:rPr>
@@ -13729,9 +12706,9 @@
         </w:rPr>
         <w:t>References and Notes</w:t>
       </w:r>
-      <w:bookmarkStart w:id="47" w:name="__UnoMark__11162_358539444"/>
+      <w:bookmarkStart w:id="47" w:name="__UnoMark__11170_358539444"/>
       <w:bookmarkStart w:id="48" w:name="__UnoMark__11167_358539444"/>
-      <w:bookmarkStart w:id="49" w:name="__UnoMark__11170_358539444"/>
+      <w:bookmarkStart w:id="49" w:name="__UnoMark__11162_358539444"/>
       <w:bookmarkEnd w:id="47"/>
       <w:bookmarkEnd w:id="48"/>
       <w:bookmarkEnd w:id="49"/>
@@ -13776,7 +12753,7 @@
     </w:p>
     <w:p>
       <w:pPr>
-        <w:pStyle w:val="Bibliography1"/>
+        <w:pStyle w:val="Bibliographie1"/>
         <w:rPr>
           <w:rFonts w:ascii="Times New Roman" w:hAnsi="Times New Roman"/>
           <w:i/>
@@ -13806,7 +12783,10 @@
         </w:rPr>
       </w:pPr>
       <w:r>
-        <w:rPr/>
+        <w:rPr>
+          <w:sz w:val="24"/>
+          <w:szCs w:val="24"/>
+        </w:rPr>
       </w:r>
     </w:p>
     <w:p>
@@ -13851,7 +12831,10 @@
         </w:rPr>
       </w:pPr>
       <w:r>
-        <w:rPr/>
+        <w:rPr>
+          <w:sz w:val="24"/>
+          <w:szCs w:val="24"/>
+        </w:rPr>
       </w:r>
     </w:p>
     <w:p>
@@ -13916,7 +12899,10 @@
         </w:rPr>
       </w:pPr>
       <w:r>
-        <w:rPr/>
+        <w:rPr>
+          <w:sz w:val="24"/>
+          <w:szCs w:val="24"/>
+        </w:rPr>
       </w:r>
     </w:p>
     <w:p>
@@ -13960,7 +12946,10 @@
         </w:rPr>
       </w:pPr>
       <w:r>
-        <w:rPr/>
+        <w:rPr>
+          <w:sz w:val="24"/>
+          <w:szCs w:val="24"/>
+        </w:rPr>
       </w:r>
     </w:p>
     <w:p>
@@ -14005,7 +12994,10 @@
         </w:rPr>
       </w:pPr>
       <w:r>
-        <w:rPr/>
+        <w:rPr>
+          <w:sz w:val="24"/>
+          <w:szCs w:val="24"/>
+        </w:rPr>
       </w:r>
     </w:p>
     <w:p>
@@ -14043,7 +13035,7 @@
         </w:rPr>
         <w:t xml:space="preserve"> All the data are available in the main text or the supplementary materials. The computer code to reproduce the results of this study is available as a Python library at the web address </w:t>
       </w:r>
-      <w:hyperlink r:id="rId5">
+      <w:hyperlink r:id="rId4">
         <w:r>
           <w:rPr>
             <w:rStyle w:val="Hyperlink1"/>
@@ -14249,7 +13241,10 @@
         </w:rPr>
       </w:pPr>
       <w:r>
-        <w:rPr/>
+        <w:rPr>
+          <w:sz w:val="24"/>
+          <w:szCs w:val="24"/>
+        </w:rPr>
       </w:r>
     </w:p>
     <w:p>
@@ -14351,35 +13346,7 @@
           <w:szCs w:val="24"/>
           <w:lang w:val="en-US" w:eastAsia="en-US" w:bidi="ar-SA"/>
         </w:rPr>
-        <w:t>RMSE between viscosity predictions (</w:t>
-      </w:r>
-      <w:r>
-        <w:rPr>
-          <w:rFonts w:eastAsia="Times New Roman" w:cs="Times New Roman"/>
-          <w:b w:val="false"/>
-          <w:bCs w:val="false"/>
-          <w:iCs/>
-          <w:color w:val="auto"/>
-          <w:kern w:val="0"/>
-          <w:sz w:val="24"/>
-          <w:szCs w:val="24"/>
-          <w:lang w:val="en-US" w:eastAsia="en-US" w:bidi="ar-SA"/>
-        </w:rPr>
-        <w:t xml:space="preserve">from </w:t>
-      </w:r>
-      <w:r>
-        <w:rPr>
-          <w:rFonts w:eastAsia="Times New Roman" w:cs="Times New Roman"/>
-          <w:b w:val="false"/>
-          <w:bCs w:val="false"/>
-          <w:iCs/>
-          <w:color w:val="auto"/>
-          <w:kern w:val="0"/>
-          <w:sz w:val="24"/>
-          <w:szCs w:val="24"/>
-          <w:lang w:val="en-US" w:eastAsia="en-US" w:bidi="ar-SA"/>
-        </w:rPr>
-        <w:t xml:space="preserve">eq. S1) and measurements in training, validation and testing data subsets. 2,000 </w:t>
+        <w:t xml:space="preserve">RMSE between viscosity predictions (from eq. S1) and measurements in training, validation and testing data subsets. 2,000 </w:t>
       </w:r>
       <w:r>
         <w:rPr>
@@ -14407,231 +13374,7 @@
           <w:szCs w:val="24"/>
           <w:lang w:val="en-US" w:eastAsia="en-US" w:bidi="ar-SA"/>
         </w:rPr>
-        <w:t xml:space="preserve"> </w:t>
-      </w:r>
-      <w:r>
-        <w:rPr>
-          <w:rFonts w:eastAsia="Times New Roman" w:cs="Times New Roman"/>
-          <w:b w:val="false"/>
-          <w:bCs w:val="false"/>
-          <w:iCs/>
-          <w:color w:val="auto"/>
-          <w:kern w:val="0"/>
-          <w:sz w:val="24"/>
-          <w:szCs w:val="24"/>
-          <w:lang w:val="en-US" w:eastAsia="en-US" w:bidi="ar-SA"/>
-        </w:rPr>
-        <w:t xml:space="preserve">with randomly selected architectures </w:t>
-      </w:r>
-      <w:r>
-        <w:rPr>
-          <w:rFonts w:eastAsia="Times New Roman" w:cs="Times New Roman"/>
-          <w:b w:val="false"/>
-          <w:bCs w:val="false"/>
-          <w:iCs/>
-          <w:color w:val="auto"/>
-          <w:kern w:val="0"/>
-          <w:sz w:val="24"/>
-          <w:szCs w:val="24"/>
-          <w:lang w:val="en-US" w:eastAsia="en-US" w:bidi="ar-SA"/>
-        </w:rPr>
-        <w:t>were selected and trained to obtain those results. The effects of the number</w:t>
-      </w:r>
-      <w:r>
-        <w:rPr>
-          <w:rFonts w:eastAsia="Times New Roman" w:cs="Times New Roman"/>
-          <w:b w:val="false"/>
-          <w:bCs w:val="false"/>
-          <w:iCs/>
-          <w:color w:val="auto"/>
-          <w:kern w:val="0"/>
-          <w:sz w:val="24"/>
-          <w:szCs w:val="24"/>
-          <w:lang w:val="en-US" w:eastAsia="en-US" w:bidi="ar-SA"/>
-        </w:rPr>
-        <w:t>s</w:t>
-      </w:r>
-      <w:r>
-        <w:rPr>
-          <w:rFonts w:eastAsia="Times New Roman" w:cs="Times New Roman"/>
-          <w:b w:val="false"/>
-          <w:bCs w:val="false"/>
-          <w:iCs/>
-          <w:color w:val="auto"/>
-          <w:kern w:val="0"/>
-          <w:sz w:val="24"/>
-          <w:szCs w:val="24"/>
-          <w:lang w:val="en-US" w:eastAsia="en-US" w:bidi="ar-SA"/>
-        </w:rPr>
-        <w:t xml:space="preserve"> of </w:t>
-      </w:r>
-      <w:r>
-        <w:rPr>
-          <w:rFonts w:eastAsia="Times New Roman" w:cs="Times New Roman"/>
-          <w:b w:val="false"/>
-          <w:bCs w:val="false"/>
-          <w:iCs/>
-          <w:color w:val="auto"/>
-          <w:kern w:val="0"/>
-          <w:sz w:val="24"/>
-          <w:szCs w:val="24"/>
-          <w:lang w:val="en-US" w:eastAsia="en-US" w:bidi="ar-SA"/>
-        </w:rPr>
-        <w:t xml:space="preserve">(a) </w:t>
-      </w:r>
-      <w:r>
-        <w:rPr>
-          <w:rFonts w:eastAsia="Times New Roman" w:cs="Times New Roman"/>
-          <w:b w:val="false"/>
-          <w:bCs w:val="false"/>
-          <w:iCs/>
-          <w:color w:val="auto"/>
-          <w:kern w:val="0"/>
-          <w:sz w:val="24"/>
-          <w:szCs w:val="24"/>
-          <w:lang w:val="en-US" w:eastAsia="en-US" w:bidi="ar-SA"/>
-        </w:rPr>
-        <w:t xml:space="preserve">compositions in the training data subset, </w:t>
-      </w:r>
-      <w:r>
-        <w:rPr>
-          <w:rFonts w:eastAsia="Times New Roman" w:cs="Times New Roman"/>
-          <w:b w:val="false"/>
-          <w:bCs w:val="false"/>
-          <w:iCs/>
-          <w:color w:val="auto"/>
-          <w:kern w:val="0"/>
-          <w:sz w:val="24"/>
-          <w:szCs w:val="24"/>
-          <w:lang w:val="en-US" w:eastAsia="en-US" w:bidi="ar-SA"/>
-        </w:rPr>
-        <w:t xml:space="preserve">(b) </w:t>
-      </w:r>
-      <w:r>
-        <w:rPr>
-          <w:rFonts w:eastAsia="Times New Roman" w:cs="Times New Roman"/>
-          <w:b w:val="false"/>
-          <w:bCs w:val="false"/>
-          <w:iCs/>
-          <w:color w:val="auto"/>
-          <w:kern w:val="0"/>
-          <w:sz w:val="24"/>
-          <w:szCs w:val="24"/>
-          <w:lang w:val="en-US" w:eastAsia="en-US" w:bidi="ar-SA"/>
-        </w:rPr>
-        <w:t xml:space="preserve">hidden activation units, </w:t>
-      </w:r>
-      <w:r>
-        <w:rPr>
-          <w:rFonts w:eastAsia="Times New Roman" w:cs="Times New Roman"/>
-          <w:b w:val="false"/>
-          <w:bCs w:val="false"/>
-          <w:iCs/>
-          <w:color w:val="auto"/>
-          <w:kern w:val="0"/>
-          <w:sz w:val="24"/>
-          <w:szCs w:val="24"/>
-          <w:lang w:val="en-US" w:eastAsia="en-US" w:bidi="ar-SA"/>
-        </w:rPr>
-        <w:t xml:space="preserve">(c) </w:t>
-      </w:r>
-      <w:r>
-        <w:rPr>
-          <w:rFonts w:eastAsia="Times New Roman" w:cs="Times New Roman"/>
-          <w:b w:val="false"/>
-          <w:bCs w:val="false"/>
-          <w:iCs/>
-          <w:color w:val="auto"/>
-          <w:kern w:val="0"/>
-          <w:sz w:val="24"/>
-          <w:szCs w:val="24"/>
-          <w:lang w:val="en-US" w:eastAsia="en-US" w:bidi="ar-SA"/>
-        </w:rPr>
-        <w:t xml:space="preserve">hidden layers, </w:t>
-      </w:r>
-      <w:r>
-        <w:rPr>
-          <w:rFonts w:eastAsia="Times New Roman" w:cs="Times New Roman"/>
-          <w:b w:val="false"/>
-          <w:bCs w:val="false"/>
-          <w:iCs/>
-          <w:color w:val="auto"/>
-          <w:kern w:val="0"/>
-          <w:sz w:val="24"/>
-          <w:szCs w:val="24"/>
-          <w:lang w:val="en-US" w:eastAsia="en-US" w:bidi="ar-SA"/>
-        </w:rPr>
-        <w:t>(d)</w:t>
-      </w:r>
-      <w:r>
-        <w:rPr>
-          <w:rFonts w:eastAsia="Times New Roman" w:cs="Times New Roman"/>
-          <w:b w:val="false"/>
-          <w:bCs w:val="false"/>
-          <w:iCs/>
-          <w:color w:val="auto"/>
-          <w:kern w:val="0"/>
-          <w:sz w:val="24"/>
-          <w:szCs w:val="24"/>
-          <w:lang w:val="en-US" w:eastAsia="en-US" w:bidi="ar-SA"/>
-        </w:rPr>
-        <w:t xml:space="preserve"> neurons per laye</w:t>
-      </w:r>
-      <w:r>
-        <w:rPr>
-          <w:rFonts w:eastAsia="Times New Roman" w:cs="Times New Roman"/>
-          <w:b w:val="false"/>
-          <w:bCs w:val="false"/>
-          <w:iCs/>
-          <w:color w:val="auto"/>
-          <w:kern w:val="0"/>
-          <w:sz w:val="24"/>
-          <w:szCs w:val="24"/>
-          <w:lang w:val="en-US" w:eastAsia="en-US" w:bidi="ar-SA"/>
-        </w:rPr>
-        <w:t>r,</w:t>
-      </w:r>
-      <w:r>
-        <w:rPr>
-          <w:rFonts w:eastAsia="Times New Roman" w:cs="Times New Roman"/>
-          <w:b w:val="false"/>
-          <w:bCs w:val="false"/>
-          <w:iCs/>
-          <w:color w:val="auto"/>
-          <w:kern w:val="0"/>
-          <w:sz w:val="24"/>
-          <w:szCs w:val="24"/>
-          <w:lang w:val="en-US" w:eastAsia="en-US" w:bidi="ar-SA"/>
-        </w:rPr>
-        <w:t xml:space="preserve"> and </w:t>
-      </w:r>
-      <w:r>
-        <w:rPr>
-          <w:rFonts w:eastAsia="Times New Roman" w:cs="Times New Roman"/>
-          <w:b w:val="false"/>
-          <w:bCs w:val="false"/>
-          <w:iCs/>
-          <w:color w:val="auto"/>
-          <w:kern w:val="0"/>
-          <w:sz w:val="24"/>
-          <w:szCs w:val="24"/>
-          <w:lang w:val="en-US" w:eastAsia="en-US" w:bidi="ar-SA"/>
-        </w:rPr>
-        <w:t xml:space="preserve">of </w:t>
-      </w:r>
-      <w:r>
-        <w:rPr>
-          <w:rFonts w:eastAsia="Times New Roman" w:cs="Times New Roman"/>
-          <w:b w:val="false"/>
-          <w:bCs w:val="false"/>
-          <w:iCs/>
-          <w:color w:val="auto"/>
-          <w:kern w:val="0"/>
-          <w:sz w:val="24"/>
-          <w:szCs w:val="24"/>
-          <w:lang w:val="en-US" w:eastAsia="en-US" w:bidi="ar-SA"/>
-        </w:rPr>
-        <w:t xml:space="preserve">the dropout probability (e) were explored. Subplot (c) is a violin plot with extreme values showed. Subplots (b), (d) and (e) are scatter plots in which each slightly transparent symbol corresponds to a given </w:t>
+        <w:t xml:space="preserve"> with randomly selected architectures were selected and trained to obtain those results. The effects of the numbers of (a) compositions in the training data subset, (b) hidden activation units, (c) hidden layers, (d) neurons per layer, and of the dropout probability (e) were explored. Subplot (c) is a violin plot with extreme values showed. Subplots (b), (d) and (e) are scatter plots in which each slightly transparent symbol corresponds to a given </w:t>
       </w:r>
       <w:r>
         <w:rPr>
@@ -14682,7 +13425,17 @@
         </w:rPr>
       </w:pPr>
       <w:r>
-        <w:rPr/>
+        <w:rPr>
+          <w:rFonts w:eastAsia="Times New Roman" w:cs="Times New Roman"/>
+          <w:b w:val="false"/>
+          <w:bCs w:val="false"/>
+          <w:iCs/>
+          <w:color w:val="auto"/>
+          <w:kern w:val="0"/>
+          <w:sz w:val="24"/>
+          <w:szCs w:val="24"/>
+          <w:lang w:val="en-US" w:eastAsia="en-US" w:bidi="ar-SA"/>
+        </w:rPr>
       </w:r>
     </w:p>
     <w:p>
@@ -14756,21 +13509,7 @@
           <w:sz w:val="24"/>
           <w:szCs w:val="24"/>
         </w:rPr>
-        <w:t xml:space="preserve"> using various theories with a great accuracy, as shown by examples highlighting the good match between measurements (symbols) and model (curves) predictions from the Adam-Gibbs and Free Volume theories </w:t>
-      </w:r>
-      <w:r>
-        <w:rPr>
-          <w:sz w:val="24"/>
-          <w:szCs w:val="24"/>
-        </w:rPr>
-        <w:t>(Supplementary Materials)</w:t>
-      </w:r>
-      <w:r>
-        <w:rPr>
-          <w:sz w:val="24"/>
-          <w:szCs w:val="24"/>
-        </w:rPr>
-        <w:t xml:space="preserve">. </w:t>
+        <w:t xml:space="preserve"> using various theories with a great accuracy, as shown by examples highlighting the good match between measurements (symbols) and model (curves) predictions from the Adam-Gibbs and Free Volume theories (Supplementary Materials). </w:t>
       </w:r>
       <w:r>
         <w:rPr>
@@ -14849,7 +13588,10 @@
         </w:rPr>
       </w:pPr>
       <w:r>
-        <w:rPr/>
+        <w:rPr>
+          <w:sz w:val="24"/>
+          <w:szCs w:val="24"/>
+        </w:rPr>
       </w:r>
     </w:p>
     <w:p>
@@ -15003,21 +13745,7 @@
           <w:sz w:val="24"/>
           <w:szCs w:val="24"/>
         </w:rPr>
-        <w:t>a</w:t>
-      </w:r>
-      <w:r>
-        <w:rPr>
-          <w:sz w:val="24"/>
-          <w:szCs w:val="24"/>
-        </w:rPr>
-        <w:t>n</w:t>
-      </w:r>
-      <w:r>
-        <w:rPr>
-          <w:sz w:val="24"/>
-          <w:szCs w:val="24"/>
-        </w:rPr>
-        <w:t xml:space="preserve"> activation energy term in the Free Volume theory (Supplementary Materials) </w:t>
+        <w:t xml:space="preserve">an activation energy term in the Free Volume theory (Supplementary Materials) </w:t>
       </w:r>
       <w:r>
         <w:rPr>
@@ -15736,7 +14464,10 @@
         </w:rPr>
       </w:pPr>
       <w:r>
-        <w:rPr/>
+        <w:rPr>
+          <w:sz w:val="24"/>
+          <w:szCs w:val="24"/>
+        </w:rPr>
       </w:r>
     </w:p>
     <w:p>
@@ -15950,14 +14681,7 @@
           <w:sz w:val="24"/>
           <w:szCs w:val="24"/>
         </w:rPr>
-        <w:t xml:space="preserve">. </w:t>
-      </w:r>
-      <w:r>
-        <w:rPr>
-          <w:sz w:val="24"/>
-          <w:szCs w:val="24"/>
-        </w:rPr>
-        <w:t xml:space="preserve">Data from </w:t>
+        <w:t xml:space="preserve">. Data from </w:t>
       </w:r>
       <w:bookmarkStart w:id="53" w:name="ZOTERO_BREF_IC0bEPiOTLHl"/>
       <w:r>
@@ -16012,7 +14736,12 @@
         </w:rPr>
       </w:pPr>
       <w:r>
-        <w:rPr/>
+        <w:rPr>
+          <w:b/>
+          <w:bCs/>
+          <w:sz w:val="24"/>
+          <w:szCs w:val="24"/>
+        </w:rPr>
       </w:r>
       <w:r>
         <w:br w:type="page"/>
@@ -16058,7 +14787,12 @@
         </w:rPr>
       </w:pPr>
       <w:r>
-        <w:rPr/>
+        <w:rPr>
+          <w:b/>
+          <w:bCs/>
+          <w:sz w:val="24"/>
+          <w:szCs w:val="24"/>
+        </w:rPr>
       </w:r>
     </w:p>
     <w:p>
@@ -16083,7 +14817,7 @@
           <w:szCs w:val="24"/>
         </w:rPr>
         <w:drawing>
-          <wp:anchor behindDoc="0" distT="0" distB="0" distL="0" distR="0" simplePos="0" locked="0" layoutInCell="1" allowOverlap="1" relativeHeight="3">
+          <wp:anchor behindDoc="0" distT="0" distB="0" distL="0" distR="0" simplePos="0" locked="0" layoutInCell="1" allowOverlap="1" relativeHeight="2">
             <wp:simplePos x="0" y="0"/>
             <wp:positionH relativeFrom="column">
               <wp:align>center</wp:align>
@@ -16108,7 +14842,7 @@
                     </pic:cNvPicPr>
                   </pic:nvPicPr>
                   <pic:blipFill>
-                    <a:blip r:embed="rId6"/>
+                    <a:blip r:embed="rId5"/>
                     <a:stretch>
                       <a:fillRect/>
                     </a:stretch>
@@ -16171,7 +14905,7 @@
           <w:bCs/>
         </w:rPr>
         <w:drawing>
-          <wp:anchor behindDoc="0" distT="0" distB="0" distL="0" distR="0" simplePos="0" locked="0" layoutInCell="1" allowOverlap="1" relativeHeight="4">
+          <wp:anchor behindDoc="0" distT="0" distB="0" distL="0" distR="0" simplePos="0" locked="0" layoutInCell="1" allowOverlap="1" relativeHeight="3">
             <wp:simplePos x="0" y="0"/>
             <wp:positionH relativeFrom="column">
               <wp:align>center</wp:align>
@@ -16179,7 +14913,7 @@
             <wp:positionV relativeFrom="paragraph">
               <wp:posOffset>635</wp:posOffset>
             </wp:positionV>
-            <wp:extent cx="5197475" cy="5197475"/>
+            <wp:extent cx="5943600" cy="5943600"/>
             <wp:effectExtent l="0" t="0" r="0" b="0"/>
             <wp:wrapSquare wrapText="largest"/>
             <wp:docPr id="2" name="Image1" descr=""/>
@@ -16196,7 +14930,7 @@
                     </pic:cNvPicPr>
                   </pic:nvPicPr>
                   <pic:blipFill>
-                    <a:blip r:embed="rId7"/>
+                    <a:blip r:embed="rId6"/>
                     <a:stretch>
                       <a:fillRect/>
                     </a:stretch>
@@ -16204,7 +14938,7 @@
                   <pic:spPr bwMode="auto">
                     <a:xfrm>
                       <a:off x="0" y="0"/>
-                      <a:ext cx="5197475" cy="5197475"/>
+                      <a:ext cx="5943600" cy="5943600"/>
                     </a:xfrm>
                     <a:prstGeom prst="rect">
                       <a:avLst/>
@@ -16273,7 +15007,10 @@
         </w:rPr>
       </w:pPr>
       <w:r>
-        <w:rPr/>
+        <w:rPr>
+          <w:b/>
+          <w:bCs/>
+        </w:rPr>
       </w:r>
     </w:p>
     <w:p>
@@ -16289,9 +15026,12 @@
         </w:rPr>
       </w:pPr>
       <w:r>
-        <w:rPr/>
+        <w:rPr>
+          <w:b/>
+          <w:bCs/>
+        </w:rPr>
         <w:drawing>
-          <wp:anchor behindDoc="0" distT="0" distB="0" distL="0" distR="0" simplePos="0" locked="0" layoutInCell="1" allowOverlap="1" relativeHeight="11">
+          <wp:anchor behindDoc="0" distT="0" distB="0" distL="0" distR="0" simplePos="0" locked="0" layoutInCell="1" allowOverlap="1" relativeHeight="4">
             <wp:simplePos x="0" y="0"/>
             <wp:positionH relativeFrom="column">
               <wp:align>center</wp:align>
@@ -16316,7 +15056,7 @@
                     </pic:cNvPicPr>
                   </pic:nvPicPr>
                   <pic:blipFill>
-                    <a:blip r:embed="rId8"/>
+                    <a:blip r:embed="rId7"/>
                     <a:stretch>
                       <a:fillRect/>
                     </a:stretch>
@@ -16378,8 +15118,44 @@
           <w:b/>
           <w:bCs/>
         </w:rPr>
+      </w:r>
+    </w:p>
+    <w:p>
+      <w:pPr>
+        <w:pStyle w:val="Acknowledgement"/>
+        <w:spacing w:lineRule="auto" w:line="360" w:before="0" w:after="0"/>
+        <w:ind w:left="0" w:hanging="0"/>
+        <w:rPr>
+          <w:rFonts w:ascii="Times New Roman" w:hAnsi="Times New Roman"/>
+          <w:sz w:val="24"/>
+          <w:szCs w:val="24"/>
+        </w:rPr>
+      </w:pPr>
+      <w:r>
+        <w:rPr>
+          <w:sz w:val="24"/>
+          <w:szCs w:val="24"/>
+        </w:rPr>
+      </w:r>
+    </w:p>
+    <w:p>
+      <w:pPr>
+        <w:pStyle w:val="Acknowledgement"/>
+        <w:spacing w:lineRule="auto" w:line="360" w:before="0" w:after="0"/>
+        <w:ind w:left="0" w:hanging="0"/>
+        <w:rPr>
+          <w:rFonts w:ascii="Times New Roman" w:hAnsi="Times New Roman"/>
+          <w:sz w:val="24"/>
+          <w:szCs w:val="24"/>
+        </w:rPr>
+      </w:pPr>
+      <w:r>
+        <w:rPr>
+          <w:sz w:val="24"/>
+          <w:szCs w:val="24"/>
+        </w:rPr>
         <w:drawing>
-          <wp:anchor behindDoc="0" distT="0" distB="0" distL="0" distR="0" simplePos="0" locked="0" layoutInCell="1" allowOverlap="1" relativeHeight="2">
+          <wp:anchor behindDoc="0" distT="0" distB="0" distL="0" distR="0" simplePos="0" locked="0" layoutInCell="1" allowOverlap="1" relativeHeight="5">
             <wp:simplePos x="0" y="0"/>
             <wp:positionH relativeFrom="column">
               <wp:align>center</wp:align>
@@ -16387,7 +15163,7 @@
             <wp:positionV relativeFrom="paragraph">
               <wp:posOffset>635</wp:posOffset>
             </wp:positionV>
-            <wp:extent cx="5760720" cy="5403850"/>
+            <wp:extent cx="5796915" cy="5440680"/>
             <wp:effectExtent l="0" t="0" r="0" b="0"/>
             <wp:wrapSquare wrapText="largest"/>
             <wp:docPr id="4" name="Image2" descr=""/>
@@ -16404,7 +15180,7 @@
                     </pic:cNvPicPr>
                   </pic:nvPicPr>
                   <pic:blipFill>
-                    <a:blip r:embed="rId9"/>
+                    <a:blip r:embed="rId8"/>
                     <a:stretch>
                       <a:fillRect/>
                     </a:stretch>
@@ -16412,7 +15188,7 @@
                   <pic:spPr bwMode="auto">
                     <a:xfrm>
                       <a:off x="0" y="0"/>
-                      <a:ext cx="5760720" cy="5403850"/>
+                      <a:ext cx="5796915" cy="5440680"/>
                     </a:xfrm>
                     <a:prstGeom prst="rect">
                       <a:avLst/>
@@ -16432,42 +15208,6 @@
         <w:ind w:left="0" w:hanging="0"/>
         <w:rPr>
           <w:rFonts w:ascii="Times New Roman" w:hAnsi="Times New Roman"/>
-          <w:sz w:val="24"/>
-          <w:szCs w:val="24"/>
-        </w:rPr>
-      </w:pPr>
-      <w:r>
-        <w:rPr>
-          <w:sz w:val="24"/>
-          <w:szCs w:val="24"/>
-        </w:rPr>
-      </w:r>
-    </w:p>
-    <w:p>
-      <w:pPr>
-        <w:pStyle w:val="Acknowledgement"/>
-        <w:spacing w:lineRule="auto" w:line="360" w:before="0" w:after="0"/>
-        <w:ind w:left="0" w:hanging="0"/>
-        <w:rPr>
-          <w:rFonts w:ascii="Times New Roman" w:hAnsi="Times New Roman"/>
-          <w:sz w:val="24"/>
-          <w:szCs w:val="24"/>
-        </w:rPr>
-      </w:pPr>
-      <w:r>
-        <w:rPr>
-          <w:sz w:val="24"/>
-          <w:szCs w:val="24"/>
-        </w:rPr>
-      </w:r>
-    </w:p>
-    <w:p>
-      <w:pPr>
-        <w:pStyle w:val="Acknowledgement"/>
-        <w:spacing w:lineRule="auto" w:line="360" w:before="0" w:after="0"/>
-        <w:ind w:left="0" w:hanging="0"/>
-        <w:rPr>
-          <w:rFonts w:ascii="Times New Roman" w:hAnsi="Times New Roman"/>
           <w:b/>
           <w:b/>
           <w:bCs/>
@@ -16476,7 +15216,12 @@
         </w:rPr>
       </w:pPr>
       <w:r>
-        <w:rPr/>
+        <w:rPr>
+          <w:b/>
+          <w:bCs/>
+          <w:sz w:val="24"/>
+          <w:szCs w:val="24"/>
+        </w:rPr>
       </w:r>
       <w:r>
         <w:br w:type="page"/>
@@ -16498,7 +15243,12 @@
         </w:rPr>
       </w:pPr>
       <w:r>
-        <w:rPr/>
+        <w:rPr>
+          <w:b/>
+          <w:bCs/>
+          <w:sz w:val="24"/>
+          <w:szCs w:val="24"/>
+        </w:rPr>
       </w:r>
     </w:p>
     <w:p>
@@ -16542,7 +15292,12 @@
         </w:rPr>
       </w:pPr>
       <w:r>
-        <w:rPr/>
+        <w:rPr>
+          <w:b/>
+          <w:bCs/>
+          <w:sz w:val="24"/>
+          <w:szCs w:val="24"/>
+        </w:rPr>
       </w:r>
     </w:p>
     <w:p>
@@ -16567,17 +15322,17 @@
           <w:szCs w:val="24"/>
         </w:rPr>
         <w:drawing>
-          <wp:anchor behindDoc="0" distT="0" distB="0" distL="0" distR="0" simplePos="0" locked="0" layoutInCell="1" allowOverlap="1" relativeHeight="5">
+          <wp:anchor behindDoc="0" distT="0" distB="0" distL="0" distR="0" simplePos="0" locked="0" layoutInCell="1" allowOverlap="1" relativeHeight="6">
             <wp:simplePos x="0" y="0"/>
             <wp:positionH relativeFrom="column">
-              <wp:posOffset>-24765</wp:posOffset>
+              <wp:align>center</wp:align>
             </wp:positionH>
             <wp:positionV relativeFrom="paragraph">
-              <wp:posOffset>-132715</wp:posOffset>
+              <wp:posOffset>635</wp:posOffset>
             </wp:positionV>
-            <wp:extent cx="5943600" cy="5878830"/>
+            <wp:extent cx="5943600" cy="5873115"/>
             <wp:effectExtent l="0" t="0" r="0" b="0"/>
-            <wp:wrapTopAndBottom/>
+            <wp:wrapSquare wrapText="largest"/>
             <wp:docPr id="5" name="Image3" descr=""/>
             <wp:cNvGraphicFramePr>
               <a:graphicFrameLocks xmlns:a="http://schemas.openxmlformats.org/drawingml/2006/main" noChangeAspect="1"/>
@@ -16592,7 +15347,7 @@
                     </pic:cNvPicPr>
                   </pic:nvPicPr>
                   <pic:blipFill>
-                    <a:blip r:embed="rId10"/>
+                    <a:blip r:embed="rId9"/>
                     <a:stretch>
                       <a:fillRect/>
                     </a:stretch>
@@ -16600,7 +15355,7 @@
                   <pic:spPr bwMode="auto">
                     <a:xfrm>
                       <a:off x="0" y="0"/>
-                      <a:ext cx="5943600" cy="5878830"/>
+                      <a:ext cx="5943600" cy="5873115"/>
                     </a:xfrm>
                     <a:prstGeom prst="rect">
                       <a:avLst/>
@@ -16652,17 +15407,17 @@
       <w:r>
         <w:rPr/>
         <w:drawing>
-          <wp:anchor behindDoc="0" distT="0" distB="0" distL="0" distR="0" simplePos="0" locked="0" layoutInCell="1" allowOverlap="1" relativeHeight="6">
+          <wp:anchor behindDoc="0" distT="0" distB="0" distL="0" distR="0" simplePos="0" locked="0" layoutInCell="1" allowOverlap="1" relativeHeight="7">
             <wp:simplePos x="0" y="0"/>
             <wp:positionH relativeFrom="column">
-              <wp:posOffset>831215</wp:posOffset>
+              <wp:align>center</wp:align>
             </wp:positionH>
             <wp:positionV relativeFrom="paragraph">
               <wp:posOffset>635</wp:posOffset>
             </wp:positionV>
-            <wp:extent cx="4281170" cy="2140585"/>
+            <wp:extent cx="4856480" cy="2428240"/>
             <wp:effectExtent l="0" t="0" r="0" b="0"/>
-            <wp:wrapTopAndBottom/>
+            <wp:wrapSquare wrapText="largest"/>
             <wp:docPr id="6" name="Image4" descr=""/>
             <wp:cNvGraphicFramePr>
               <a:graphicFrameLocks xmlns:a="http://schemas.openxmlformats.org/drawingml/2006/main" noChangeAspect="1"/>
@@ -16677,7 +15432,7 @@
                     </pic:cNvPicPr>
                   </pic:nvPicPr>
                   <pic:blipFill>
-                    <a:blip r:embed="rId11"/>
+                    <a:blip r:embed="rId10"/>
                     <a:stretch>
                       <a:fillRect/>
                     </a:stretch>
@@ -16685,7 +15440,7 @@
                   <pic:spPr bwMode="auto">
                     <a:xfrm>
                       <a:off x="0" y="0"/>
-                      <a:ext cx="4281170" cy="2140585"/>
+                      <a:ext cx="4856480" cy="2428240"/>
                     </a:xfrm>
                     <a:prstGeom prst="rect">
                       <a:avLst/>
@@ -16699,8 +15454,8 @@
       </w:r>
     </w:p>
     <w:sectPr>
-      <w:headerReference w:type="default" r:id="rId12"/>
-      <w:footerReference w:type="default" r:id="rId13"/>
+      <w:headerReference w:type="default" r:id="rId11"/>
+      <w:footerReference w:type="default" r:id="rId12"/>
       <w:type w:val="nextPage"/>
       <w:pgSz w:w="12240" w:h="15840"/>
       <w:pgMar w:left="1440" w:right="1440" w:header="432" w:top="1440" w:footer="720" w:bottom="1440" w:gutter="0"/>
@@ -16718,7 +15473,7 @@
 <w:ftr xmlns:o="urn:schemas-microsoft-com:office:office" xmlns:r="http://schemas.openxmlformats.org/officeDocument/2006/relationships" xmlns:v="urn:schemas-microsoft-com:vml" xmlns:w="http://schemas.openxmlformats.org/wordprocessingml/2006/main" xmlns:w10="urn:schemas-microsoft-com:office:word" xmlns:wp="http://schemas.openxmlformats.org/drawingml/2006/wordprocessingDrawing" xmlns:wps="http://schemas.microsoft.com/office/word/2010/wordprocessingShape" xmlns:wpg="http://schemas.microsoft.com/office/word/2010/wordprocessingGroup" xmlns:mc="http://schemas.openxmlformats.org/markup-compatibility/2006" xmlns:wp14="http://schemas.microsoft.com/office/word/2010/wordprocessingDrawing" xmlns:w14="http://schemas.microsoft.com/office/word/2010/wordml" mc:Ignorable="w14 wp14">
   <w:p>
     <w:pPr>
-      <w:pStyle w:val="Footer"/>
+      <w:pStyle w:val="Pieddepage"/>
       <w:jc w:val="center"/>
       <w:rPr/>
     </w:pPr>
@@ -16753,7 +15508,7 @@
       <w:rPr>
         <w:caps/>
       </w:rPr>
-      <w:t>25</w:t>
+      <w:t>26</w:t>
     </w:r>
     <w:r>
       <w:rPr>
@@ -16764,7 +15519,7 @@
   </w:p>
   <w:p>
     <w:pPr>
-      <w:pStyle w:val="Footer"/>
+      <w:pStyle w:val="Pieddepage"/>
       <w:jc w:val="center"/>
       <w:rPr>
         <w:b/>
@@ -16790,7 +15545,7 @@
 <w:hdr xmlns:o="urn:schemas-microsoft-com:office:office" xmlns:r="http://schemas.openxmlformats.org/officeDocument/2006/relationships" xmlns:v="urn:schemas-microsoft-com:vml" xmlns:w="http://schemas.openxmlformats.org/wordprocessingml/2006/main" xmlns:w10="urn:schemas-microsoft-com:office:word" xmlns:wp="http://schemas.openxmlformats.org/drawingml/2006/wordprocessingDrawing" xmlns:wps="http://schemas.microsoft.com/office/word/2010/wordprocessingShape" xmlns:wpg="http://schemas.microsoft.com/office/word/2010/wordprocessingGroup" xmlns:mc="http://schemas.openxmlformats.org/markup-compatibility/2006" xmlns:wp14="http://schemas.microsoft.com/office/word/2010/wordprocessingDrawing" xmlns:w14="http://schemas.microsoft.com/office/word/2010/wordml" mc:Ignorable="w14 wp14">
   <w:p>
     <w:pPr>
-      <w:pStyle w:val="Header"/>
+      <w:pStyle w:val="Entte"/>
       <w:tabs>
         <w:tab w:val="left" w:pos="3240" w:leader="none"/>
         <w:tab w:val="center" w:pos="4320" w:leader="none"/>
@@ -16822,7 +15577,6 @@
       </w:pPr>
       <w:rPr>
         <w:rFonts w:ascii="Times New Roman" w:hAnsi="Times New Roman" w:cs="Times New Roman" w:hint="default"/>
-        <w:rFonts w:cs="Times New Roman"/>
       </w:rPr>
     </w:lvl>
     <w:lvl w:ilvl="1">
@@ -16838,7 +15592,6 @@
       </w:pPr>
       <w:rPr>
         <w:rFonts w:ascii="Courier New" w:hAnsi="Courier New" w:cs="Courier New" w:hint="default"/>
-        <w:rFonts w:cs="Courier New"/>
       </w:rPr>
     </w:lvl>
     <w:lvl w:ilvl="2">
@@ -16854,7 +15607,6 @@
       </w:pPr>
       <w:rPr>
         <w:rFonts w:ascii="Wingdings" w:hAnsi="Wingdings" w:cs="Wingdings" w:hint="default"/>
-        <w:rFonts w:cs="Wingdings"/>
       </w:rPr>
     </w:lvl>
     <w:lvl w:ilvl="3">
@@ -16870,7 +15622,6 @@
       </w:pPr>
       <w:rPr>
         <w:rFonts w:ascii="Symbol" w:hAnsi="Symbol" w:cs="Symbol" w:hint="default"/>
-        <w:rFonts w:cs="Symbol"/>
       </w:rPr>
     </w:lvl>
     <w:lvl w:ilvl="4">
@@ -16886,7 +15637,6 @@
       </w:pPr>
       <w:rPr>
         <w:rFonts w:ascii="Courier New" w:hAnsi="Courier New" w:cs="Courier New" w:hint="default"/>
-        <w:rFonts w:cs="Courier New"/>
       </w:rPr>
     </w:lvl>
     <w:lvl w:ilvl="5">
@@ -16902,7 +15652,6 @@
       </w:pPr>
       <w:rPr>
         <w:rFonts w:ascii="Wingdings" w:hAnsi="Wingdings" w:cs="Wingdings" w:hint="default"/>
-        <w:rFonts w:cs="Wingdings"/>
       </w:rPr>
     </w:lvl>
     <w:lvl w:ilvl="6">
@@ -16918,7 +15667,6 @@
       </w:pPr>
       <w:rPr>
         <w:rFonts w:ascii="Symbol" w:hAnsi="Symbol" w:cs="Symbol" w:hint="default"/>
-        <w:rFonts w:cs="Symbol"/>
       </w:rPr>
     </w:lvl>
     <w:lvl w:ilvl="7">
@@ -16934,7 +15682,6 @@
       </w:pPr>
       <w:rPr>
         <w:rFonts w:ascii="Courier New" w:hAnsi="Courier New" w:cs="Courier New" w:hint="default"/>
-        <w:rFonts w:cs="Courier New"/>
       </w:rPr>
     </w:lvl>
     <w:lvl w:ilvl="8">
@@ -16950,7 +15697,6 @@
       </w:pPr>
       <w:rPr>
         <w:rFonts w:ascii="Wingdings" w:hAnsi="Wingdings" w:cs="Wingdings" w:hint="default"/>
-        <w:rFonts w:cs="Wingdings"/>
       </w:rPr>
     </w:lvl>
   </w:abstractNum>
@@ -16962,6 +15708,9 @@
       <w:lvlText w:val=""/>
       <w:lvlJc w:val="left"/>
       <w:pPr>
+        <w:tabs>
+          <w:tab w:val="num" w:pos="0"/>
+        </w:tabs>
         <w:ind w:left="0" w:hanging="0"/>
       </w:pPr>
     </w:lvl>
@@ -16972,6 +15721,9 @@
       <w:lvlText w:val=""/>
       <w:lvlJc w:val="left"/>
       <w:pPr>
+        <w:tabs>
+          <w:tab w:val="num" w:pos="0"/>
+        </w:tabs>
         <w:ind w:left="0" w:hanging="0"/>
       </w:pPr>
     </w:lvl>
@@ -16982,6 +15734,9 @@
       <w:lvlText w:val=""/>
       <w:lvlJc w:val="left"/>
       <w:pPr>
+        <w:tabs>
+          <w:tab w:val="num" w:pos="0"/>
+        </w:tabs>
         <w:ind w:left="0" w:hanging="0"/>
       </w:pPr>
     </w:lvl>
@@ -16992,6 +15747,9 @@
       <w:lvlText w:val=""/>
       <w:lvlJc w:val="left"/>
       <w:pPr>
+        <w:tabs>
+          <w:tab w:val="num" w:pos="0"/>
+        </w:tabs>
         <w:ind w:left="0" w:hanging="0"/>
       </w:pPr>
     </w:lvl>
@@ -17002,6 +15760,9 @@
       <w:lvlText w:val=""/>
       <w:lvlJc w:val="left"/>
       <w:pPr>
+        <w:tabs>
+          <w:tab w:val="num" w:pos="0"/>
+        </w:tabs>
         <w:ind w:left="0" w:hanging="0"/>
       </w:pPr>
     </w:lvl>
@@ -17012,6 +15773,9 @@
       <w:lvlText w:val=""/>
       <w:lvlJc w:val="left"/>
       <w:pPr>
+        <w:tabs>
+          <w:tab w:val="num" w:pos="0"/>
+        </w:tabs>
         <w:ind w:left="0" w:hanging="0"/>
       </w:pPr>
     </w:lvl>
@@ -17022,6 +15786,9 @@
       <w:lvlText w:val=""/>
       <w:lvlJc w:val="left"/>
       <w:pPr>
+        <w:tabs>
+          <w:tab w:val="num" w:pos="0"/>
+        </w:tabs>
         <w:ind w:left="0" w:hanging="0"/>
       </w:pPr>
     </w:lvl>
@@ -17032,6 +15799,9 @@
       <w:lvlText w:val=""/>
       <w:lvlJc w:val="left"/>
       <w:pPr>
+        <w:tabs>
+          <w:tab w:val="num" w:pos="0"/>
+        </w:tabs>
         <w:ind w:left="0" w:hanging="0"/>
       </w:pPr>
     </w:lvl>
@@ -17042,6 +15812,9 @@
       <w:lvlText w:val=""/>
       <w:lvlJc w:val="left"/>
       <w:pPr>
+        <w:tabs>
+          <w:tab w:val="num" w:pos="0"/>
+        </w:tabs>
         <w:ind w:left="0" w:hanging="0"/>
       </w:pPr>
     </w:lvl>
@@ -17458,7 +16231,7 @@
       <w:lang w:val="en-US" w:eastAsia="en-US" w:bidi="ar-SA"/>
     </w:rPr>
   </w:style>
-  <w:style w:type="paragraph" w:styleId="Heading1">
+  <w:style w:type="paragraph" w:styleId="Titre1">
     <w:name w:val="Heading 1"/>
     <w:basedOn w:val="Normal"/>
     <w:next w:val="Normal"/>
@@ -17868,8 +16641,8 @@
       <w:shd w:fill="FFCC99" w:val="clear"/>
     </w:rPr>
   </w:style>
-  <w:style w:type="character" w:styleId="Emphasis">
-    <w:name w:val="Emphasis"/>
+  <w:style w:type="character" w:styleId="Accentuation">
+    <w:name w:val="Accentuation"/>
     <w:uiPriority w:val="20"/>
     <w:qFormat/>
     <w:rsid w:val="009a3899"/>
@@ -17889,6 +16662,7 @@
   </w:style>
   <w:style w:type="character" w:styleId="EndnoteAnchor" w:customStyle="1">
     <w:name w:val="Endnote Anchor"/>
+    <w:qFormat/>
     <w:rPr>
       <w:vertAlign w:val="superscript"/>
     </w:rPr>
@@ -17913,8 +16687,8 @@
       <w:sz w:val="24"/>
     </w:rPr>
   </w:style>
-  <w:style w:type="character" w:styleId="VisitedInternetLink">
-    <w:name w:val="FollowedHyperlink"/>
+  <w:style w:type="character" w:styleId="LienInternetvisit">
+    <w:name w:val="Lien Internet visité"/>
     <w:qFormat/>
     <w:rsid w:val="009a3899"/>
     <w:rPr>
@@ -17945,6 +16719,7 @@
   </w:style>
   <w:style w:type="character" w:styleId="FootnoteAnchor" w:customStyle="1">
     <w:name w:val="Footnote Anchor"/>
+    <w:qFormat/>
     <w:rPr>
       <w:vertAlign w:val="superscript"/>
     </w:rPr>
@@ -18141,6 +16916,7 @@
   </w:style>
   <w:style w:type="character" w:styleId="LineNumbering" w:customStyle="1">
     <w:name w:val="Line Numbering"/>
+    <w:qFormat/>
     <w:rPr/>
   </w:style>
   <w:style w:type="character" w:styleId="PlaceholderText">
@@ -18185,17 +16961,21 @@
       <w:lang w:val="uz-Cyrl-UZ" w:eastAsia="uz-Cyrl-UZ" w:bidi="uz-Cyrl-UZ"/>
     </w:rPr>
   </w:style>
-  <w:style w:type="character" w:styleId="InternetLink">
-    <w:name w:val="Hyperlink"/>
+  <w:style w:type="character" w:styleId="LienInternet">
+    <w:name w:val="Lien Internet"/>
     <w:rPr>
       <w:color w:val="000080"/>
       <w:u w:val="single"/>
     </w:rPr>
   </w:style>
-  <w:style w:type="paragraph" w:styleId="Heading" w:customStyle="1">
-    <w:name w:val="Heading"/>
+  <w:style w:type="character" w:styleId="Numrotationdelignes">
+    <w:name w:val="Numérotation de lignes"/>
+    <w:rPr/>
+  </w:style>
+  <w:style w:type="paragraph" w:styleId="Titre" w:customStyle="1">
+    <w:name w:val="Titre"/>
     <w:basedOn w:val="Normal"/>
-    <w:next w:val="TextBody"/>
+    <w:next w:val="Corpsdetexte"/>
     <w:qFormat/>
     <w:pPr>
       <w:keepNext w:val="true"/>
@@ -18207,7 +16987,7 @@
       <w:szCs w:val="28"/>
     </w:rPr>
   </w:style>
-  <w:style w:type="paragraph" w:styleId="TextBody">
+  <w:style w:type="paragraph" w:styleId="Corpsdetexte">
     <w:name w:val="Body Text"/>
     <w:basedOn w:val="Normal"/>
     <w:pPr>
@@ -18215,15 +16995,15 @@
     </w:pPr>
     <w:rPr/>
   </w:style>
-  <w:style w:type="paragraph" w:styleId="List">
+  <w:style w:type="paragraph" w:styleId="Liste">
     <w:name w:val="List"/>
-    <w:basedOn w:val="TextBody"/>
+    <w:basedOn w:val="Corpsdetexte"/>
     <w:pPr/>
     <w:rPr>
       <w:rFonts w:cs="Lohit Devanagari"/>
     </w:rPr>
   </w:style>
-  <w:style w:type="paragraph" w:styleId="Caption">
+  <w:style w:type="paragraph" w:styleId="Lgende">
     <w:name w:val="Caption"/>
     <w:basedOn w:val="Normal"/>
     <w:qFormat/>
@@ -18250,7 +17030,7 @@
       <w:rFonts w:cs="Lohit Devanagari"/>
     </w:rPr>
   </w:style>
-  <w:style w:type="paragraph" w:styleId="Caption1">
+  <w:style w:type="paragraph" w:styleId="Caption">
     <w:name w:val="caption"/>
     <w:basedOn w:val="Normal"/>
     <w:qFormat/>
@@ -18697,7 +17477,7 @@
     <w:pPr/>
     <w:rPr/>
   </w:style>
-  <w:style w:type="paragraph" w:styleId="Endnote">
+  <w:style w:type="paragraph" w:styleId="Notedefin">
     <w:name w:val="Endnote Text"/>
     <w:basedOn w:val="Normal"/>
     <w:link w:val="EndnoteTextChar"/>
@@ -18757,14 +17537,14 @@
     <w:pPr/>
     <w:rPr/>
   </w:style>
-  <w:style w:type="paragraph" w:styleId="HeaderandFooter" w:customStyle="1">
-    <w:name w:val="Header and Footer"/>
+  <w:style w:type="paragraph" w:styleId="Entteetpieddepage" w:customStyle="1">
+    <w:name w:val="En-tête et pied de page"/>
     <w:basedOn w:val="Normal"/>
     <w:qFormat/>
     <w:pPr/>
     <w:rPr/>
   </w:style>
-  <w:style w:type="paragraph" w:styleId="Footer">
+  <w:style w:type="paragraph" w:styleId="Pieddepage">
     <w:name w:val="Footer"/>
     <w:basedOn w:val="Normal"/>
     <w:link w:val="FooterChar"/>
@@ -18836,7 +17616,7 @@
       <w:bCs/>
     </w:rPr>
   </w:style>
-  <w:style w:type="paragraph" w:styleId="Header">
+  <w:style w:type="paragraph" w:styleId="Entte">
     <w:name w:val="Header"/>
     <w:basedOn w:val="Normal"/>
     <w:link w:val="HeaderChar"/>
@@ -19523,8 +18303,8 @@
       <w:lang w:val="en-US" w:eastAsia="en-US" w:bidi="ar-SA"/>
     </w:rPr>
   </w:style>
-  <w:style w:type="paragraph" w:styleId="PreformattedText" w:customStyle="1">
-    <w:name w:val="Preformatted Text"/>
+  <w:style w:type="paragraph" w:styleId="Texteprformat" w:customStyle="1">
+    <w:name w:val="Texte préformaté"/>
     <w:basedOn w:val="Normal"/>
     <w:qFormat/>
     <w:pPr/>
@@ -19564,8 +18344,8 @@
     </w:pPr>
     <w:rPr/>
   </w:style>
-  <w:style w:type="paragraph" w:styleId="Bibliography1" w:customStyle="1">
-    <w:name w:val="Bibliography 1"/>
+  <w:style w:type="paragraph" w:styleId="Bibliographie1" w:customStyle="1">
+    <w:name w:val="Bibliographie 1"/>
     <w:basedOn w:val="Index"/>
     <w:qFormat/>
     <w:pPr>
@@ -19602,7 +18382,7 @@
   </w:style>
   <w:style w:type="paragraph" w:styleId="SMHeading">
     <w:name w:val="SM Heading"/>
-    <w:basedOn w:val="Heading1"/>
+    <w:basedOn w:val="Titre1"/>
     <w:qFormat/>
     <w:pPr/>
     <w:rPr/>

</xml_diff>